<commit_message>
Updated build instructions (Version 1)
</commit_message>
<xml_diff>
--- a/Documentation/HVAC TR.docx
+++ b/Documentation/HVAC TR.docx
@@ -74,61 +74,7 @@
                         <w:sz w:val="24"/>
                         <w:szCs w:val="24"/>
                       </w:rPr>
-                      <w:t xml:space="preserve">Jan </w:t>
-                    </w:r>
-                    <w:proofErr w:type="spellStart"/>
-                    <w:r>
-                      <w:rPr>
-                        <w:color w:val="2E74B5" w:themeColor="accent1" w:themeShade="BF"/>
-                        <w:sz w:val="24"/>
-                        <w:szCs w:val="24"/>
-                      </w:rPr>
-                      <w:t>Fontanosa</w:t>
-                    </w:r>
-                    <w:proofErr w:type="spellEnd"/>
-                    <w:r>
-                      <w:rPr>
-                        <w:color w:val="2E74B5" w:themeColor="accent1" w:themeShade="BF"/>
-                        <w:sz w:val="24"/>
-                        <w:szCs w:val="24"/>
-                      </w:rPr>
-                      <w:t xml:space="preserve">, </w:t>
-                    </w:r>
-                    <w:proofErr w:type="spellStart"/>
-                    <w:r>
-                      <w:rPr>
-                        <w:color w:val="2E74B5" w:themeColor="accent1" w:themeShade="BF"/>
-                        <w:sz w:val="24"/>
-                        <w:szCs w:val="24"/>
-                      </w:rPr>
-                      <w:t>Vyacheslav</w:t>
-                    </w:r>
-                    <w:proofErr w:type="spellEnd"/>
-                    <w:r>
-                      <w:rPr>
-                        <w:color w:val="2E74B5" w:themeColor="accent1" w:themeShade="BF"/>
-                        <w:sz w:val="24"/>
-                        <w:szCs w:val="24"/>
-                      </w:rPr>
-                      <w:t xml:space="preserve"> </w:t>
-                    </w:r>
-                    <w:proofErr w:type="spellStart"/>
-                    <w:r>
-                      <w:rPr>
-                        <w:color w:val="2E74B5" w:themeColor="accent1" w:themeShade="BF"/>
-                        <w:sz w:val="24"/>
-                        <w:szCs w:val="24"/>
-                      </w:rPr>
-                      <w:t>Perepelytsya</w:t>
-                    </w:r>
-                    <w:proofErr w:type="spellEnd"/>
-                    <w:r>
-                      <w:rPr>
-                        <w:color w:val="2E74B5" w:themeColor="accent1" w:themeShade="BF"/>
-                        <w:sz w:val="24"/>
-                        <w:szCs w:val="24"/>
-                      </w:rPr>
-                      <w:t xml:space="preserve">, </w:t>
+                      <w:t xml:space="preserve">Jan Fontanosa, </w:t>
                     </w:r>
                     <w:r>
                       <w:rPr>
@@ -136,36 +82,16 @@
                         <w:sz w:val="24"/>
                         <w:szCs w:val="24"/>
                       </w:rPr>
-                      <w:t xml:space="preserve">and </w:t>
+                      <w:t xml:space="preserve">Vyacheslav Perepelytsya, </w:t>
                     </w:r>
-                    <w:proofErr w:type="spellStart"/>
                     <w:r>
                       <w:rPr>
                         <w:color w:val="2E74B5" w:themeColor="accent1" w:themeShade="BF"/>
                         <w:sz w:val="24"/>
                         <w:szCs w:val="24"/>
                       </w:rPr>
-                      <w:t>Maasha</w:t>
+                      <w:t>and Maasha Maheson</w:t>
                     </w:r>
-                    <w:proofErr w:type="spellEnd"/>
-                    <w:r>
-                      <w:rPr>
-                        <w:color w:val="2E74B5" w:themeColor="accent1" w:themeShade="BF"/>
-                        <w:sz w:val="24"/>
-                        <w:szCs w:val="24"/>
-                      </w:rPr>
-                      <w:t xml:space="preserve"> </w:t>
-                    </w:r>
-                    <w:proofErr w:type="spellStart"/>
-                    <w:r>
-                      <w:rPr>
-                        <w:color w:val="2E74B5" w:themeColor="accent1" w:themeShade="BF"/>
-                        <w:sz w:val="24"/>
-                        <w:szCs w:val="24"/>
-                      </w:rPr>
-                      <w:t>Maheson</w:t>
-                    </w:r>
-                    <w:proofErr w:type="spellEnd"/>
                   </w:p>
                 </w:tc>
               </w:sdtContent>
@@ -228,9 +154,6 @@
                 </w:rPr>
                 <w:alias w:val="Subtitle"/>
                 <w:id w:val="13406923"/>
-                <w:placeholder>
-                  <w:docPart w:val="74A757EE9B4440F4A9F82829B78CBD1E"/>
-                </w:placeholder>
                 <w:dataBinding w:prefixMappings="xmlns:ns0='http://schemas.openxmlformats.org/package/2006/metadata/core-properties' xmlns:ns1='http://purl.org/dc/elements/1.1/'" w:xpath="/ns0:coreProperties[1]/ns1:subject[1]" w:storeItemID="{6C3C8BC8-F283-45AE-878A-BAB7291924A1}"/>
                 <w:text/>
               </w:sdtPr>
@@ -421,50 +344,19 @@
         <w:spacing w:line="480" w:lineRule="auto"/>
       </w:pPr>
       <w:r>
-        <w:t xml:space="preserve">We, Jan </w:t>
-      </w:r>
-      <w:proofErr w:type="spellStart"/>
-      <w:r>
-        <w:t>Fontanosa</w:t>
-      </w:r>
-      <w:proofErr w:type="spellEnd"/>
+        <w:t>We, Jan Fontanosa</w:t>
+      </w:r>
       <w:r>
         <w:t xml:space="preserve">, </w:t>
       </w:r>
-      <w:proofErr w:type="spellStart"/>
-      <w:r>
-        <w:t>Vyacheslav</w:t>
-      </w:r>
-      <w:proofErr w:type="spellEnd"/>
-      <w:r>
-        <w:t xml:space="preserve"> </w:t>
-      </w:r>
-      <w:proofErr w:type="spellStart"/>
-      <w:r>
-        <w:t>Perepelytsya</w:t>
-      </w:r>
-      <w:proofErr w:type="spellEnd"/>
+      <w:r>
+        <w:t>Vyacheslav Perepelytsya</w:t>
+      </w:r>
       <w:r>
         <w:t>,</w:t>
       </w:r>
       <w:r>
-        <w:t xml:space="preserve"> and </w:t>
-      </w:r>
-      <w:proofErr w:type="spellStart"/>
-      <w:r>
-        <w:t>Maasha</w:t>
-      </w:r>
-      <w:proofErr w:type="spellEnd"/>
-      <w:r>
-        <w:t xml:space="preserve"> </w:t>
-      </w:r>
-      <w:proofErr w:type="spellStart"/>
-      <w:r>
-        <w:t>Maheson</w:t>
-      </w:r>
-      <w:proofErr w:type="spellEnd"/>
-      <w:r>
-        <w:t xml:space="preserve">, confirm that this </w:t>
+        <w:t xml:space="preserve"> and Maasha Maheson, confirm that this </w:t>
       </w:r>
       <w:r>
         <w:t>work submitted for assessment is our</w:t>
@@ -841,13 +733,8 @@
       <w:r>
         <w:t>My Subscribed Content</w:t>
       </w:r>
-      <w:proofErr w:type="gramStart"/>
-      <w:r>
-        <w:t>”[</w:t>
-      </w:r>
-      <w:proofErr w:type="gramEnd"/>
-      <w:r>
-        <w:t>2] and have found and read [3] which provides insight into similar efforts.</w:t>
+      <w:r>
+        <w:t>”[2] and have found and read [3] which provides insight into similar efforts.</w:t>
       </w:r>
     </w:p>
     <w:p>
@@ -1191,15 +1078,7 @@
         <w:t xml:space="preserve">rough </w:t>
       </w:r>
       <w:r>
-        <w:t>effort and non-</w:t>
-      </w:r>
-      <w:proofErr w:type="spellStart"/>
-      <w:r>
-        <w:t>labour</w:t>
-      </w:r>
-      <w:proofErr w:type="spellEnd"/>
-      <w:r>
-        <w:t xml:space="preserve"> estimates respectively for each phase.</w:t>
+        <w:t>effort and non-labour estimates respectively for each phase.</w:t>
       </w:r>
       <w:r>
         <w:t xml:space="preserve"> A Gantt chart will be added by week 3 to provide more project schedule details and a more complete </w:t>
@@ -1391,15 +1270,7 @@
         <w:t>.</w:t>
       </w:r>
       <w:r>
-        <w:t xml:space="preserve"> The user can </w:t>
-      </w:r>
-      <w:proofErr w:type="spellStart"/>
-      <w:r>
-        <w:t>optimise</w:t>
-      </w:r>
-      <w:proofErr w:type="spellEnd"/>
-      <w:r>
-        <w:t xml:space="preserve"> the system in regards to their needs.</w:t>
+        <w:t xml:space="preserve"> The user can optimise the system in regards to their needs.</w:t>
       </w:r>
       <w:r>
         <w:t xml:space="preserve"> The </w:t>
@@ -5341,21 +5212,7 @@
         <w:rPr>
           <w:i w:val="0"/>
         </w:rPr>
-        <w:t xml:space="preserve">Updates and changes to AWS/DynamoDB software and policies, </w:t>
-      </w:r>
-      <w:proofErr w:type="spellStart"/>
-      <w:r>
-        <w:rPr>
-          <w:i w:val="0"/>
-        </w:rPr>
-        <w:t>Github</w:t>
-      </w:r>
-      <w:proofErr w:type="spellEnd"/>
-      <w:r>
-        <w:rPr>
-          <w:i w:val="0"/>
-        </w:rPr>
-        <w:t>, and Android may affect the functionality of the product.</w:t>
+        <w:t>Updates and changes to AWS/DynamoDB software and policies, Github, and Android may affect the functionality of the product.</w:t>
       </w:r>
     </w:p>
     <w:p>
@@ -5436,21 +5293,7 @@
         <w:rPr>
           <w:i w:val="0"/>
         </w:rPr>
-        <w:t xml:space="preserve">The head developer of the Android application graphical user interface is Jan </w:t>
-      </w:r>
-      <w:proofErr w:type="spellStart"/>
-      <w:r>
-        <w:rPr>
-          <w:i w:val="0"/>
-        </w:rPr>
-        <w:t>Fontanosa</w:t>
-      </w:r>
-      <w:proofErr w:type="spellEnd"/>
-      <w:r>
-        <w:rPr>
-          <w:i w:val="0"/>
-        </w:rPr>
-        <w:t>.</w:t>
+        <w:t>The head developer of the Android application graphical user interface is Jan Fontanosa.</w:t>
       </w:r>
     </w:p>
     <w:p>
@@ -5766,8 +5609,6 @@
           <w:i w:val="0"/>
         </w:rPr>
       </w:pPr>
-      <w:bookmarkStart w:id="50" w:name="_GoBack"/>
-      <w:bookmarkEnd w:id="50"/>
       <w:r>
         <w:rPr>
           <w:noProof/>
@@ -5910,7 +5751,7 @@
         </w:rPr>
         <w:br w:type="page"/>
       </w:r>
-      <w:bookmarkStart w:id="51" w:name="_Toc506207647"/>
+      <w:bookmarkStart w:id="50" w:name="_Toc506207647"/>
       <w:r>
         <w:lastRenderedPageBreak/>
         <w:t xml:space="preserve">Figure </w:t>
@@ -5932,7 +5773,7 @@
         </w:rPr>
         <w:t>Android application concept GUI pictures. Consists of the initial design for the Login, Power Management, Register, Sound, and Status activity pages.</w:t>
       </w:r>
-      <w:bookmarkEnd w:id="51"/>
+      <w:bookmarkEnd w:id="50"/>
     </w:p>
     <w:p>
       <w:pPr>
@@ -5943,9 +5784,9 @@
         </w:numPr>
         <w:spacing w:before="280" w:after="280" w:line="480" w:lineRule="auto"/>
       </w:pPr>
-      <w:bookmarkStart w:id="52" w:name="_Toc439994684"/>
-      <w:bookmarkStart w:id="53" w:name="_Toc441230988"/>
-      <w:bookmarkStart w:id="54" w:name="_Toc507172373"/>
+      <w:bookmarkStart w:id="51" w:name="_Toc439994684"/>
+      <w:bookmarkStart w:id="52" w:name="_Toc441230988"/>
+      <w:bookmarkStart w:id="53" w:name="_Toc507172373"/>
       <w:r>
         <w:t>2</w:t>
       </w:r>
@@ -5955,9 +5796,9 @@
       <w:r>
         <w:t>Hardware Interfaces</w:t>
       </w:r>
+      <w:bookmarkEnd w:id="51"/>
       <w:bookmarkEnd w:id="52"/>
       <w:bookmarkEnd w:id="53"/>
-      <w:bookmarkEnd w:id="54"/>
     </w:p>
     <w:p>
       <w:pPr>
@@ -5995,9 +5836,9 @@
         </w:numPr>
         <w:spacing w:before="280" w:after="280" w:line="480" w:lineRule="auto"/>
       </w:pPr>
-      <w:bookmarkStart w:id="55" w:name="_Toc439994685"/>
-      <w:bookmarkStart w:id="56" w:name="_Toc441230989"/>
-      <w:bookmarkStart w:id="57" w:name="_Toc507172374"/>
+      <w:bookmarkStart w:id="54" w:name="_Toc439994685"/>
+      <w:bookmarkStart w:id="55" w:name="_Toc441230989"/>
+      <w:bookmarkStart w:id="56" w:name="_Toc507172374"/>
       <w:r>
         <w:t>2</w:t>
       </w:r>
@@ -6007,9 +5848,9 @@
       <w:r>
         <w:t>Software Interfaces</w:t>
       </w:r>
+      <w:bookmarkEnd w:id="54"/>
       <w:bookmarkEnd w:id="55"/>
       <w:bookmarkEnd w:id="56"/>
-      <w:bookmarkEnd w:id="57"/>
     </w:p>
     <w:p>
       <w:pPr>
@@ -6029,55 +5870,13 @@
         <w:rPr>
           <w:i w:val="0"/>
         </w:rPr>
-        <w:t xml:space="preserve">The HVAC system database will be developed and maintained by </w:t>
-      </w:r>
-      <w:proofErr w:type="spellStart"/>
-      <w:r>
-        <w:rPr>
-          <w:i w:val="0"/>
-        </w:rPr>
-        <w:t>Maasha</w:t>
-      </w:r>
-      <w:proofErr w:type="spellEnd"/>
-      <w:r>
-        <w:rPr>
-          <w:i w:val="0"/>
-        </w:rPr>
-        <w:t xml:space="preserve"> </w:t>
-      </w:r>
-      <w:proofErr w:type="spellStart"/>
-      <w:r>
-        <w:rPr>
-          <w:i w:val="0"/>
-        </w:rPr>
-        <w:t>Maheson</w:t>
-      </w:r>
-      <w:proofErr w:type="spellEnd"/>
-      <w:r>
-        <w:rPr>
-          <w:i w:val="0"/>
-        </w:rPr>
-        <w:t xml:space="preserve">. </w:t>
-      </w:r>
-      <w:r>
-        <w:rPr>
-          <w:i w:val="0"/>
-        </w:rPr>
-        <w:t xml:space="preserve">The product will rely on </w:t>
-      </w:r>
-      <w:proofErr w:type="spellStart"/>
-      <w:r>
-        <w:rPr>
-          <w:i w:val="0"/>
-        </w:rPr>
-        <w:t>analogRead</w:t>
-      </w:r>
-      <w:proofErr w:type="spellEnd"/>
-      <w:r>
-        <w:rPr>
-          <w:i w:val="0"/>
-        </w:rPr>
-        <w:t xml:space="preserve"> to get the analog data and will be processed on C to display to the user t</w:t>
+        <w:t xml:space="preserve">The HVAC system database will be developed and maintained by Maasha Maheson. </w:t>
+      </w:r>
+      <w:r>
+        <w:rPr>
+          <w:i w:val="0"/>
+        </w:rPr>
+        <w:t>The product will rely on analogRead to get the analog data and will be processed on C to display to the user t</w:t>
       </w:r>
       <w:r>
         <w:rPr>
@@ -6095,9 +5894,9 @@
         </w:numPr>
         <w:spacing w:before="280" w:after="280" w:line="480" w:lineRule="auto"/>
       </w:pPr>
-      <w:bookmarkStart w:id="58" w:name="_Toc439994686"/>
-      <w:bookmarkStart w:id="59" w:name="_Toc441230990"/>
-      <w:bookmarkStart w:id="60" w:name="_Toc507172375"/>
+      <w:bookmarkStart w:id="57" w:name="_Toc439994686"/>
+      <w:bookmarkStart w:id="58" w:name="_Toc441230990"/>
+      <w:bookmarkStart w:id="59" w:name="_Toc507172375"/>
       <w:r>
         <w:t>2</w:t>
       </w:r>
@@ -6107,9 +5906,9 @@
       <w:r>
         <w:t>Communications Interfaces</w:t>
       </w:r>
+      <w:bookmarkEnd w:id="57"/>
       <w:bookmarkEnd w:id="58"/>
       <w:bookmarkEnd w:id="59"/>
-      <w:bookmarkEnd w:id="60"/>
     </w:p>
     <w:p>
       <w:pPr>
@@ -6149,9 +5948,9 @@
         <w:pStyle w:val="Heading1"/>
         <w:spacing w:before="480" w:after="240" w:line="480" w:lineRule="auto"/>
       </w:pPr>
-      <w:bookmarkStart w:id="61" w:name="_Toc439994687"/>
-      <w:bookmarkStart w:id="62" w:name="_Toc441230991"/>
-      <w:bookmarkStart w:id="63" w:name="_Toc507172376"/>
+      <w:bookmarkStart w:id="60" w:name="_Toc439994687"/>
+      <w:bookmarkStart w:id="61" w:name="_Toc441230991"/>
+      <w:bookmarkStart w:id="62" w:name="_Toc507172376"/>
       <w:r>
         <w:lastRenderedPageBreak/>
         <w:t>2</w:t>
@@ -6162,9 +5961,9 @@
       <w:r>
         <w:t>System Features</w:t>
       </w:r>
+      <w:bookmarkEnd w:id="60"/>
       <w:bookmarkEnd w:id="61"/>
       <w:bookmarkEnd w:id="62"/>
-      <w:bookmarkEnd w:id="63"/>
     </w:p>
     <w:p>
       <w:pPr>
@@ -6175,7 +5974,7 @@
         </w:numPr>
         <w:spacing w:before="280" w:after="280" w:line="480" w:lineRule="auto"/>
       </w:pPr>
-      <w:bookmarkStart w:id="64" w:name="_Toc507172377"/>
+      <w:bookmarkStart w:id="63" w:name="_Toc507172377"/>
       <w:r>
         <w:t>2</w:t>
       </w:r>
@@ -6185,7 +5984,7 @@
       <w:r>
         <w:t>Temperature Reading</w:t>
       </w:r>
-      <w:bookmarkEnd w:id="64"/>
+      <w:bookmarkEnd w:id="63"/>
     </w:p>
     <w:p>
       <w:pPr>
@@ -6229,35 +6028,7 @@
         <w:rPr>
           <w:i w:val="0"/>
         </w:rPr>
-        <w:t xml:space="preserve"> The lead developer of the temperature reading sensor will be </w:t>
-      </w:r>
-      <w:proofErr w:type="spellStart"/>
-      <w:r>
-        <w:rPr>
-          <w:i w:val="0"/>
-        </w:rPr>
-        <w:t>Maasha</w:t>
-      </w:r>
-      <w:proofErr w:type="spellEnd"/>
-      <w:r>
-        <w:rPr>
-          <w:i w:val="0"/>
-        </w:rPr>
-        <w:t xml:space="preserve"> </w:t>
-      </w:r>
-      <w:proofErr w:type="spellStart"/>
-      <w:r>
-        <w:rPr>
-          <w:i w:val="0"/>
-        </w:rPr>
-        <w:t>Maheson</w:t>
-      </w:r>
-      <w:proofErr w:type="spellEnd"/>
-      <w:r>
-        <w:rPr>
-          <w:i w:val="0"/>
-        </w:rPr>
-        <w:t>.</w:t>
+        <w:t xml:space="preserve"> The lead developer of the temperature reading sensor will be Maasha Maheson.</w:t>
       </w:r>
     </w:p>
     <w:p>
@@ -6375,7 +6146,7 @@
         </w:numPr>
         <w:spacing w:before="280" w:after="280" w:line="480" w:lineRule="auto"/>
       </w:pPr>
-      <w:bookmarkStart w:id="65" w:name="_Toc507172378"/>
+      <w:bookmarkStart w:id="64" w:name="_Toc507172378"/>
       <w:r>
         <w:t>2</w:t>
       </w:r>
@@ -6385,7 +6156,7 @@
       <w:r>
         <w:t>Sound Reading</w:t>
       </w:r>
-      <w:bookmarkEnd w:id="65"/>
+      <w:bookmarkEnd w:id="64"/>
     </w:p>
     <w:p>
       <w:pPr>
@@ -6581,7 +6352,7 @@
         </w:numPr>
         <w:spacing w:before="280" w:after="280" w:line="480" w:lineRule="auto"/>
       </w:pPr>
-      <w:bookmarkStart w:id="66" w:name="_Toc507172379"/>
+      <w:bookmarkStart w:id="65" w:name="_Toc507172379"/>
       <w:r>
         <w:t>2</w:t>
       </w:r>
@@ -6591,7 +6362,7 @@
       <w:r>
         <w:t>Moisture Reading</w:t>
       </w:r>
-      <w:bookmarkEnd w:id="66"/>
+      <w:bookmarkEnd w:id="65"/>
     </w:p>
     <w:p>
       <w:pPr>
@@ -6641,21 +6412,7 @@
         <w:rPr>
           <w:i w:val="0"/>
         </w:rPr>
-        <w:t xml:space="preserve">The lead developer of the moisture reading sensor will be Jan </w:t>
-      </w:r>
-      <w:proofErr w:type="spellStart"/>
-      <w:r>
-        <w:rPr>
-          <w:i w:val="0"/>
-        </w:rPr>
-        <w:t>Fontanosa</w:t>
-      </w:r>
-      <w:proofErr w:type="spellEnd"/>
-      <w:r>
-        <w:rPr>
-          <w:i w:val="0"/>
-        </w:rPr>
-        <w:t>.</w:t>
+        <w:t>The lead developer of the moisture reading sensor will be Jan Fontanosa.</w:t>
       </w:r>
     </w:p>
     <w:p>
@@ -6769,9 +6526,9 @@
         <w:pStyle w:val="Heading1"/>
         <w:spacing w:before="480" w:after="240" w:line="480" w:lineRule="auto"/>
       </w:pPr>
-      <w:bookmarkStart w:id="67" w:name="_Toc441230994"/>
-      <w:bookmarkStart w:id="68" w:name="_Toc507172380"/>
-      <w:bookmarkStart w:id="69" w:name="_Toc439994690"/>
+      <w:bookmarkStart w:id="66" w:name="_Toc441230994"/>
+      <w:bookmarkStart w:id="67" w:name="_Toc507172380"/>
+      <w:bookmarkStart w:id="68" w:name="_Toc439994690"/>
       <w:r>
         <w:t>2</w:t>
       </w:r>
@@ -6781,8 +6538,8 @@
       <w:r>
         <w:t>Other Nonfunctional Requirements</w:t>
       </w:r>
+      <w:bookmarkEnd w:id="66"/>
       <w:bookmarkEnd w:id="67"/>
-      <w:bookmarkEnd w:id="68"/>
     </w:p>
     <w:p>
       <w:pPr>
@@ -6793,8 +6550,8 @@
         </w:numPr>
         <w:spacing w:before="280" w:after="280" w:line="480" w:lineRule="auto"/>
       </w:pPr>
-      <w:bookmarkStart w:id="70" w:name="_Toc441230995"/>
-      <w:bookmarkStart w:id="71" w:name="_Toc507172381"/>
+      <w:bookmarkStart w:id="69" w:name="_Toc441230995"/>
+      <w:bookmarkStart w:id="70" w:name="_Toc507172381"/>
       <w:r>
         <w:t>2</w:t>
       </w:r>
@@ -6804,9 +6561,9 @@
       <w:r>
         <w:t>Performance Requirements</w:t>
       </w:r>
+      <w:bookmarkEnd w:id="68"/>
       <w:bookmarkEnd w:id="69"/>
       <w:bookmarkEnd w:id="70"/>
-      <w:bookmarkEnd w:id="71"/>
     </w:p>
     <w:p>
       <w:pPr>
@@ -6820,21 +6577,7 @@
         <w:rPr>
           <w:i w:val="0"/>
         </w:rPr>
-        <w:t>The Android device should be capable of running Android 5.0 (</w:t>
-      </w:r>
-      <w:proofErr w:type="spellStart"/>
-      <w:r>
-        <w:rPr>
-          <w:i w:val="0"/>
-        </w:rPr>
-        <w:t>Lolipop</w:t>
-      </w:r>
-      <w:proofErr w:type="spellEnd"/>
-      <w:r>
-        <w:rPr>
-          <w:i w:val="0"/>
-        </w:rPr>
-        <w:t>) and have a good internet connection for the AWS/Dynamo DB database to transfer information properly.</w:t>
+        <w:t>The Android device should be capable of running Android 5.0 (Lolipop) and have a good internet connection for the AWS/Dynamo DB database to transfer information properly.</w:t>
       </w:r>
     </w:p>
     <w:p>
@@ -6855,9 +6598,9 @@
         </w:numPr>
         <w:spacing w:before="280" w:after="280" w:line="480" w:lineRule="auto"/>
       </w:pPr>
-      <w:bookmarkStart w:id="72" w:name="_Toc439994691"/>
-      <w:bookmarkStart w:id="73" w:name="_Toc441230996"/>
-      <w:bookmarkStart w:id="74" w:name="_Toc507172382"/>
+      <w:bookmarkStart w:id="71" w:name="_Toc439994691"/>
+      <w:bookmarkStart w:id="72" w:name="_Toc441230996"/>
+      <w:bookmarkStart w:id="73" w:name="_Toc507172382"/>
       <w:r>
         <w:t>2</w:t>
       </w:r>
@@ -6867,9 +6610,9 @@
       <w:r>
         <w:t>Safety Requirements</w:t>
       </w:r>
+      <w:bookmarkEnd w:id="71"/>
       <w:bookmarkEnd w:id="72"/>
       <w:bookmarkEnd w:id="73"/>
-      <w:bookmarkEnd w:id="74"/>
     </w:p>
     <w:p>
       <w:pPr>
@@ -6895,9 +6638,9 @@
         </w:numPr>
         <w:spacing w:before="280" w:after="280" w:line="480" w:lineRule="auto"/>
       </w:pPr>
-      <w:bookmarkStart w:id="75" w:name="_Toc439994692"/>
-      <w:bookmarkStart w:id="76" w:name="_Toc441230997"/>
-      <w:bookmarkStart w:id="77" w:name="_Toc507172383"/>
+      <w:bookmarkStart w:id="74" w:name="_Toc439994692"/>
+      <w:bookmarkStart w:id="75" w:name="_Toc441230997"/>
+      <w:bookmarkStart w:id="76" w:name="_Toc507172383"/>
       <w:r>
         <w:lastRenderedPageBreak/>
         <w:t>2</w:t>
@@ -6908,9 +6651,9 @@
       <w:r>
         <w:t>Security Requirements</w:t>
       </w:r>
+      <w:bookmarkEnd w:id="74"/>
       <w:bookmarkEnd w:id="75"/>
       <w:bookmarkEnd w:id="76"/>
-      <w:bookmarkEnd w:id="77"/>
     </w:p>
     <w:p>
       <w:pPr>
@@ -6936,9 +6679,9 @@
         </w:numPr>
         <w:spacing w:before="280" w:after="280" w:line="480" w:lineRule="auto"/>
       </w:pPr>
-      <w:bookmarkStart w:id="78" w:name="_Toc439994693"/>
-      <w:bookmarkStart w:id="79" w:name="_Toc441230998"/>
-      <w:bookmarkStart w:id="80" w:name="_Toc507172384"/>
+      <w:bookmarkStart w:id="77" w:name="_Toc439994693"/>
+      <w:bookmarkStart w:id="78" w:name="_Toc441230998"/>
+      <w:bookmarkStart w:id="79" w:name="_Toc507172384"/>
       <w:r>
         <w:t>2</w:t>
       </w:r>
@@ -6948,9 +6691,9 @@
       <w:r>
         <w:t>Software Quality Attributes</w:t>
       </w:r>
+      <w:bookmarkEnd w:id="77"/>
       <w:bookmarkEnd w:id="78"/>
       <w:bookmarkEnd w:id="79"/>
-      <w:bookmarkEnd w:id="80"/>
     </w:p>
     <w:p>
       <w:pPr>
@@ -6976,9 +6719,9 @@
         </w:numPr>
         <w:spacing w:before="280" w:after="280" w:line="480" w:lineRule="auto"/>
       </w:pPr>
-      <w:bookmarkStart w:id="81" w:name="_Toc439994694"/>
-      <w:bookmarkStart w:id="82" w:name="_Toc441230999"/>
-      <w:bookmarkStart w:id="83" w:name="_Toc507172385"/>
+      <w:bookmarkStart w:id="80" w:name="_Toc439994694"/>
+      <w:bookmarkStart w:id="81" w:name="_Toc441230999"/>
+      <w:bookmarkStart w:id="82" w:name="_Toc507172385"/>
       <w:r>
         <w:t>2</w:t>
       </w:r>
@@ -6988,9 +6731,9 @@
       <w:r>
         <w:t>Business Rules</w:t>
       </w:r>
+      <w:bookmarkEnd w:id="80"/>
       <w:bookmarkEnd w:id="81"/>
       <w:bookmarkEnd w:id="82"/>
-      <w:bookmarkEnd w:id="83"/>
     </w:p>
     <w:p>
       <w:pPr>
@@ -7041,12 +6784,12 @@
         <w:pStyle w:val="Heading1"/>
         <w:spacing w:line="480" w:lineRule="auto"/>
       </w:pPr>
-      <w:bookmarkStart w:id="84" w:name="_Toc507172386"/>
+      <w:bookmarkStart w:id="83" w:name="_Toc507172386"/>
       <w:r>
         <w:lastRenderedPageBreak/>
         <w:t>3. Build Instructions</w:t>
       </w:r>
-      <w:bookmarkEnd w:id="84"/>
+      <w:bookmarkEnd w:id="83"/>
     </w:p>
     <w:p>
       <w:pPr>
@@ -7069,141 +6812,86 @@
       </w:r>
     </w:p>
     <w:p>
-      <w:pPr>
-        <w:spacing w:line="480" w:lineRule="auto"/>
-        <w:rPr>
-          <w:rFonts w:asciiTheme="majorHAnsi" w:eastAsiaTheme="majorEastAsia" w:hAnsiTheme="majorHAnsi" w:cstheme="majorBidi"/>
-          <w:color w:val="2E74B5" w:themeColor="accent1" w:themeShade="BF"/>
-          <w:sz w:val="32"/>
-          <w:szCs w:val="32"/>
-        </w:rPr>
-      </w:pPr>
-      <w:r>
-        <w:rPr>
-          <w:rFonts w:asciiTheme="majorHAnsi" w:eastAsiaTheme="majorEastAsia" w:hAnsiTheme="majorHAnsi" w:cstheme="majorBidi"/>
-          <w:color w:val="2E74B5" w:themeColor="accent1" w:themeShade="BF"/>
-          <w:sz w:val="32"/>
-          <w:szCs w:val="32"/>
-        </w:rPr>
-        <w:t>3.2 Hardware Setup</w:t>
-      </w:r>
-    </w:p>
-    <w:p>
-      <w:pPr>
-        <w:spacing w:line="480" w:lineRule="auto"/>
-        <w:rPr>
-          <w:rFonts w:asciiTheme="majorHAnsi" w:eastAsiaTheme="majorEastAsia" w:hAnsiTheme="majorHAnsi" w:cstheme="majorBidi"/>
-          <w:color w:val="2E74B5" w:themeColor="accent1" w:themeShade="BF"/>
-          <w:sz w:val="32"/>
-          <w:szCs w:val="32"/>
-        </w:rPr>
-      </w:pPr>
-      <w:r>
-        <w:rPr>
-          <w:rFonts w:asciiTheme="majorHAnsi" w:eastAsiaTheme="majorEastAsia" w:hAnsiTheme="majorHAnsi" w:cstheme="majorBidi"/>
-          <w:color w:val="2E74B5" w:themeColor="accent1" w:themeShade="BF"/>
-          <w:sz w:val="32"/>
-          <w:szCs w:val="32"/>
-        </w:rPr>
-        <w:t>3.2.1 Raspberry PI</w:t>
-      </w:r>
-    </w:p>
-    <w:p>
-      <w:pPr>
-        <w:spacing w:line="480" w:lineRule="auto"/>
-        <w:rPr>
-          <w:rFonts w:asciiTheme="majorHAnsi" w:eastAsiaTheme="majorEastAsia" w:hAnsiTheme="majorHAnsi" w:cstheme="majorBidi"/>
-          <w:color w:val="2E74B5" w:themeColor="accent1" w:themeShade="BF"/>
-          <w:sz w:val="32"/>
-          <w:szCs w:val="32"/>
-        </w:rPr>
-      </w:pPr>
-      <w:r>
-        <w:rPr>
-          <w:rFonts w:asciiTheme="majorHAnsi" w:eastAsiaTheme="majorEastAsia" w:hAnsiTheme="majorHAnsi" w:cstheme="majorBidi"/>
-          <w:color w:val="2E74B5" w:themeColor="accent1" w:themeShade="BF"/>
-          <w:sz w:val="32"/>
-          <w:szCs w:val="32"/>
-        </w:rPr>
-        <w:t>3.2.2 Sensor Hat</w:t>
-      </w:r>
-    </w:p>
-    <w:p>
-      <w:pPr>
-        <w:spacing w:line="480" w:lineRule="auto"/>
-        <w:rPr>
-          <w:rFonts w:asciiTheme="majorHAnsi" w:eastAsiaTheme="majorEastAsia" w:hAnsiTheme="majorHAnsi" w:cstheme="majorBidi"/>
-          <w:color w:val="2E74B5" w:themeColor="accent1" w:themeShade="BF"/>
-          <w:sz w:val="32"/>
-          <w:szCs w:val="32"/>
-        </w:rPr>
-      </w:pPr>
-      <w:r>
-        <w:rPr>
-          <w:rFonts w:asciiTheme="majorHAnsi" w:eastAsiaTheme="majorEastAsia" w:hAnsiTheme="majorHAnsi" w:cstheme="majorBidi"/>
-          <w:color w:val="2E74B5" w:themeColor="accent1" w:themeShade="BF"/>
-          <w:sz w:val="32"/>
-          <w:szCs w:val="32"/>
-        </w:rPr>
-        <w:t>3.2.2.1 Temperature Sensor</w:t>
-      </w:r>
-    </w:p>
-    <w:p>
-      <w:pPr>
-        <w:spacing w:line="480" w:lineRule="auto"/>
-        <w:rPr>
-          <w:rFonts w:asciiTheme="majorHAnsi" w:eastAsiaTheme="majorEastAsia" w:hAnsiTheme="majorHAnsi" w:cstheme="majorBidi"/>
-          <w:color w:val="2E74B5" w:themeColor="accent1" w:themeShade="BF"/>
-          <w:sz w:val="32"/>
-          <w:szCs w:val="32"/>
-        </w:rPr>
-      </w:pPr>
-      <w:r>
-        <w:rPr>
-          <w:rFonts w:asciiTheme="majorHAnsi" w:eastAsiaTheme="majorEastAsia" w:hAnsiTheme="majorHAnsi" w:cstheme="majorBidi"/>
-          <w:color w:val="2E74B5" w:themeColor="accent1" w:themeShade="BF"/>
-          <w:sz w:val="32"/>
-          <w:szCs w:val="32"/>
-        </w:rPr>
-        <w:t>3.2.2.2 Moisture Sensor</w:t>
-      </w:r>
-    </w:p>
-    <w:p>
-      <w:pPr>
-        <w:spacing w:line="480" w:lineRule="auto"/>
-        <w:rPr>
-          <w:rFonts w:asciiTheme="majorHAnsi" w:eastAsiaTheme="majorEastAsia" w:hAnsiTheme="majorHAnsi" w:cstheme="majorBidi"/>
-          <w:color w:val="2E74B5" w:themeColor="accent1" w:themeShade="BF"/>
-          <w:sz w:val="32"/>
-          <w:szCs w:val="32"/>
-        </w:rPr>
-      </w:pPr>
-      <w:r>
-        <w:rPr>
-          <w:rFonts w:asciiTheme="majorHAnsi" w:eastAsiaTheme="majorEastAsia" w:hAnsiTheme="majorHAnsi" w:cstheme="majorBidi"/>
-          <w:color w:val="2E74B5" w:themeColor="accent1" w:themeShade="BF"/>
-          <w:sz w:val="32"/>
-          <w:szCs w:val="32"/>
-        </w:rPr>
-        <w:t xml:space="preserve">3.2.2.3 Sound </w:t>
-      </w:r>
-      <w:r>
-        <w:rPr>
-          <w:rFonts w:asciiTheme="majorHAnsi" w:eastAsiaTheme="majorEastAsia" w:hAnsiTheme="majorHAnsi" w:cstheme="majorBidi"/>
-          <w:color w:val="2E74B5" w:themeColor="accent1" w:themeShade="BF"/>
-          <w:sz w:val="32"/>
-          <w:szCs w:val="32"/>
-        </w:rPr>
-        <w:t xml:space="preserve">Level Detector </w:t>
-      </w:r>
-      <w:r>
-        <w:rPr>
-          <w:rFonts w:asciiTheme="majorHAnsi" w:eastAsiaTheme="majorEastAsia" w:hAnsiTheme="majorHAnsi" w:cstheme="majorBidi"/>
-          <w:color w:val="2E74B5" w:themeColor="accent1" w:themeShade="BF"/>
-          <w:sz w:val="32"/>
-          <w:szCs w:val="32"/>
-        </w:rPr>
-        <w:t>Sensor</w:t>
+      <w:r>
+        <w:t>Raspberry P</w:t>
+      </w:r>
+      <w:r>
+        <w:t>i</w:t>
+      </w:r>
+      <w:r>
+        <w:t xml:space="preserve"> 3 -&gt; </w:t>
+      </w:r>
+      <w:r>
+        <w:t>https://www.amazon.ca/CanaKit-Raspberry-Micro-Supply-Listed/dp/B01E4HDIO4/ref=sr_1_9/144-7110608-6031153?ie=UTF8&amp;qid=1520631689&amp;sr=8-9&amp;keywords=raspberry+pi+3</w:t>
+      </w:r>
+    </w:p>
+    <w:p>
+      <w:r>
+        <w:t xml:space="preserve">Kuman 7” LCD Display -&gt; </w:t>
+      </w:r>
+      <w:hyperlink r:id="rId25" w:history="1">
+        <w:r>
+          <w:rPr>
+            <w:rStyle w:val="Hyperlink"/>
+          </w:rPr>
+          <w:t>https://www.amazon.ca/Kuman-Resistive-800x480-Display-Raspberry/dp/B01F4RSIA2/ref=sr_1_4?m=A3IRH1M32QHQ71&amp;s=merchant-items&amp;ie=UTF8&amp;qid=1520632138&amp;sr=1-4&amp;keywords=raspberry+pi+touch+screen</w:t>
+        </w:r>
+      </w:hyperlink>
+    </w:p>
+    <w:p>
+      <w:r>
+        <w:tab/>
+        <w:t>Used 7 inch screen for project but not sold on Amazon anymore. Any touchscreen can be used for this project.</w:t>
+      </w:r>
+    </w:p>
+    <w:p>
+      <w:r>
+        <w:t>Touch Sensor -&gt;</w:t>
+      </w:r>
+      <w:r>
+        <w:t xml:space="preserve"> </w:t>
+      </w:r>
+      <w:r>
+        <w:t>https://www.sainsmart.com/products/ttp223b-digital-touch-sensor</w:t>
+      </w:r>
+    </w:p>
+    <w:p>
+      <w:r>
+        <w:t>Moisture Sensor -&gt;</w:t>
+      </w:r>
+      <w:r>
+        <w:t xml:space="preserve"> </w:t>
+      </w:r>
+      <w:r>
+        <w:t>https://www.sainsmart.com/products/water-sensor-with-free-cables</w:t>
+      </w:r>
+    </w:p>
+    <w:p>
+      <w:r>
+        <w:t>Sound Sensor</w:t>
+      </w:r>
+      <w:r>
+        <w:t xml:space="preserve"> (Two for stereo or One)</w:t>
+      </w:r>
+      <w:r>
+        <w:t xml:space="preserve"> -&gt;</w:t>
+      </w:r>
+      <w:r>
+        <w:t xml:space="preserve"> </w:t>
+      </w:r>
+      <w:r>
+        <w:t>https://www.sunfounder.com/sound-sensor-module.html</w:t>
+      </w:r>
+    </w:p>
+    <w:p>
+      <w:r>
+        <w:t xml:space="preserve">Temperature Sensor </w:t>
+      </w:r>
+      <w:r>
+        <w:t>(The one supplied for the Humber Sense Hat)</w:t>
+      </w:r>
+      <w:r>
+        <w:t>-&gt;</w:t>
       </w:r>
     </w:p>
     <w:p>
@@ -7216,99 +6904,289 @@
         <w:spacing w:line="480" w:lineRule="auto"/>
       </w:pPr>
       <w:r>
-        <w:t xml:space="preserve">Bill of Materials/Budget This project requires a Raspberry Pi version 2 or higher, and 2 sound sensor sensors from </w:t>
-      </w:r>
-      <w:proofErr w:type="spellStart"/>
-      <w:r>
-        <w:t>sunfounder</w:t>
-      </w:r>
-      <w:proofErr w:type="spellEnd"/>
-      <w:r>
-        <w:t xml:space="preserve">. Additionally a long cable and </w:t>
-      </w:r>
-      <w:proofErr w:type="spellStart"/>
-      <w:r>
-        <w:t>usb</w:t>
-      </w:r>
-      <w:proofErr w:type="spellEnd"/>
-      <w:r>
-        <w:t xml:space="preserve"> keyboard/mouse may be needed if these are not available. Raspberry Pi 2: 100 CAD 2 </w:t>
-      </w:r>
-      <w:proofErr w:type="spellStart"/>
-      <w:r>
-        <w:t>Sunfounder</w:t>
-      </w:r>
-      <w:proofErr w:type="spellEnd"/>
-      <w:r>
-        <w:t xml:space="preserve"> Sound Sensor Modules: 18 CAD PCF8591: 12 CAD Total: 130 CAD + Tax ~150 CAD Additional parts (Cables, LED, USB keyboard, Mouse up to 30 CAD).</w:t>
+        <w:t>Bill of Materials/Budget This project requires a Raspberry Pi version 2 or higher, and 2 sound sensor sensors from sunfounder. Additionally a long cable and usb keyboard/mouse may be needed if these are not available. Raspberry Pi 2: 100 CAD 2 Sunfounder Sound Sensor Modules: 18 CAD PCF8591: 12 CAD Total: 130 CAD + Tax ~150 CAD Additional parts (Cables, LED, USB keyboard, Mouse up to 30 CAD).</w:t>
+      </w:r>
+    </w:p>
+    <w:p/>
+    <w:p>
+      <w:pPr>
+        <w:spacing w:line="480" w:lineRule="auto"/>
+        <w:rPr>
+          <w:rFonts w:asciiTheme="majorHAnsi" w:eastAsiaTheme="majorEastAsia" w:hAnsiTheme="majorHAnsi" w:cstheme="majorBidi"/>
+          <w:color w:val="2E74B5" w:themeColor="accent1" w:themeShade="BF"/>
+          <w:sz w:val="32"/>
+          <w:szCs w:val="32"/>
+        </w:rPr>
+      </w:pPr>
+      <w:r>
+        <w:rPr>
+          <w:rFonts w:asciiTheme="majorHAnsi" w:eastAsiaTheme="majorEastAsia" w:hAnsiTheme="majorHAnsi" w:cstheme="majorBidi"/>
+          <w:color w:val="2E74B5" w:themeColor="accent1" w:themeShade="BF"/>
+          <w:sz w:val="32"/>
+          <w:szCs w:val="32"/>
+        </w:rPr>
+        <w:t>3.2 Hardware Setup</w:t>
+      </w:r>
+    </w:p>
+    <w:p>
+      <w:r>
+        <w:t>This section details the setup of the hardware components of the HVAC monitoring system project. It consists of a Broadcom development platform (also known as the Raspberry Pi 3), multiple sensors (such as the temperature sensor, moisture sensor, sound level detector sensor, and the touch sensor), along with a touchscreen LCD interface.</w:t>
+      </w:r>
+      <w:r>
+        <w:t xml:space="preserve"> Originally written code in Python for Touch and Moisture sensors but converted to Embedded C for better integration of sensor codes.</w:t>
+      </w:r>
+    </w:p>
+    <w:p>
+      <w:pPr>
+        <w:spacing w:line="480" w:lineRule="auto"/>
+        <w:rPr>
+          <w:rFonts w:asciiTheme="majorHAnsi" w:eastAsiaTheme="majorEastAsia" w:hAnsiTheme="majorHAnsi" w:cstheme="majorBidi"/>
+          <w:color w:val="2E74B5" w:themeColor="accent1" w:themeShade="BF"/>
+          <w:sz w:val="32"/>
+          <w:szCs w:val="32"/>
+        </w:rPr>
+      </w:pPr>
+      <w:r>
+        <w:rPr>
+          <w:rFonts w:asciiTheme="majorHAnsi" w:eastAsiaTheme="majorEastAsia" w:hAnsiTheme="majorHAnsi" w:cstheme="majorBidi"/>
+          <w:color w:val="2E74B5" w:themeColor="accent1" w:themeShade="BF"/>
+          <w:sz w:val="32"/>
+          <w:szCs w:val="32"/>
+        </w:rPr>
+        <w:lastRenderedPageBreak/>
+        <w:t>3.2.1 Raspberry Pi</w:t>
+      </w:r>
+    </w:p>
+    <w:p>
+      <w:r>
+        <w:t>The Raspberry Pi could be set up according to the in</w:t>
+      </w:r>
+      <w:r>
+        <w:t>structions on the Raspberry Pi O</w:t>
+      </w:r>
+      <w:r>
+        <w:t>rganisation’s website if the</w:t>
+      </w:r>
+      <w:r>
+        <w:t xml:space="preserve"> distribution of</w:t>
+      </w:r>
+      <w:r>
+        <w:t xml:space="preserve"> Linux operating system</w:t>
+      </w:r>
+      <w:r>
+        <w:t xml:space="preserve"> used is Raspbian Stretch (version 9) or higher. The instructions that we used will be shown below.</w:t>
+      </w:r>
+    </w:p>
+    <w:p>
+      <w:pPr>
+        <w:spacing w:line="480" w:lineRule="auto"/>
+        <w:rPr>
+          <w:rFonts w:asciiTheme="majorHAnsi" w:eastAsiaTheme="majorEastAsia" w:hAnsiTheme="majorHAnsi" w:cstheme="majorBidi"/>
+          <w:color w:val="2E74B5" w:themeColor="accent1" w:themeShade="BF"/>
+          <w:sz w:val="32"/>
+          <w:szCs w:val="32"/>
+        </w:rPr>
+      </w:pPr>
+      <w:r>
+        <w:rPr>
+          <w:rFonts w:asciiTheme="majorHAnsi" w:eastAsiaTheme="majorEastAsia" w:hAnsiTheme="majorHAnsi" w:cstheme="majorBidi"/>
+          <w:color w:val="2E74B5" w:themeColor="accent1" w:themeShade="BF"/>
+          <w:sz w:val="32"/>
+          <w:szCs w:val="32"/>
+        </w:rPr>
+        <w:t>3.2.1.1 Raspberry Pi</w:t>
+      </w:r>
+      <w:r>
+        <w:rPr>
+          <w:rFonts w:asciiTheme="majorHAnsi" w:eastAsiaTheme="majorEastAsia" w:hAnsiTheme="majorHAnsi" w:cstheme="majorBidi"/>
+          <w:color w:val="2E74B5" w:themeColor="accent1" w:themeShade="BF"/>
+          <w:sz w:val="32"/>
+          <w:szCs w:val="32"/>
+        </w:rPr>
+        <w:t xml:space="preserve"> Setup &amp; Operating System Installation</w:t>
+      </w:r>
+    </w:p>
+    <w:p>
+      <w:r>
+        <w:t>Physical connections, Install Raspbian &amp; programs following Sense Hat instructions, fixed Wi-Fi to work with Enterprise Wi-Fi systems following Sense Hat instructions</w:t>
+      </w:r>
+    </w:p>
+    <w:p>
+      <w:r>
+        <w:t>SSH and I2C protocols need to be enabled in the Raspberry Pi configuration</w:t>
+      </w:r>
+    </w:p>
+    <w:p>
+      <w:pPr>
+        <w:spacing w:line="480" w:lineRule="auto"/>
+        <w:rPr>
+          <w:rFonts w:asciiTheme="majorHAnsi" w:eastAsiaTheme="majorEastAsia" w:hAnsiTheme="majorHAnsi" w:cstheme="majorBidi"/>
+          <w:color w:val="2E74B5" w:themeColor="accent1" w:themeShade="BF"/>
+          <w:sz w:val="32"/>
+          <w:szCs w:val="32"/>
+        </w:rPr>
+      </w:pPr>
+      <w:r>
+        <w:rPr>
+          <w:rFonts w:asciiTheme="majorHAnsi" w:eastAsiaTheme="majorEastAsia" w:hAnsiTheme="majorHAnsi" w:cstheme="majorBidi"/>
+          <w:color w:val="2E74B5" w:themeColor="accent1" w:themeShade="BF"/>
+          <w:sz w:val="32"/>
+          <w:szCs w:val="32"/>
+        </w:rPr>
+        <w:t>3.2.1</w:t>
+      </w:r>
+      <w:r>
+        <w:rPr>
+          <w:rFonts w:asciiTheme="majorHAnsi" w:eastAsiaTheme="majorEastAsia" w:hAnsiTheme="majorHAnsi" w:cstheme="majorBidi"/>
+          <w:color w:val="2E74B5" w:themeColor="accent1" w:themeShade="BF"/>
+          <w:sz w:val="32"/>
+          <w:szCs w:val="32"/>
+        </w:rPr>
+        <w:t>.</w:t>
+      </w:r>
+      <w:r>
+        <w:rPr>
+          <w:rFonts w:asciiTheme="majorHAnsi" w:eastAsiaTheme="majorEastAsia" w:hAnsiTheme="majorHAnsi" w:cstheme="majorBidi"/>
+          <w:color w:val="2E74B5" w:themeColor="accent1" w:themeShade="BF"/>
+          <w:sz w:val="32"/>
+          <w:szCs w:val="32"/>
+        </w:rPr>
+        <w:t>2 Touchscreen LCD</w:t>
+      </w:r>
+    </w:p>
+    <w:p>
+      <w:r>
+        <w:t xml:space="preserve">First, connect the HDMI cable to the appropriate connection ports on the Pi and LCD. Then connect the MicroUSB to USB cable to the touch port on the LCD and the USB port on the Pi. Afterwards, go to the LCD screen manufacturer’s website and follow the documentation provide by the manufacturer to install the drivers for the screen to the Pi operating system that you are using. For our project, we used Kumantech’s website and downloaded and installed the drivers as instructed. Listed below are the instructions.  </w:t>
+      </w:r>
+      <w:r>
+        <w:t>Kumantech Do</w:t>
+      </w:r>
+      <w:r>
+        <w:t>c</w:t>
+      </w:r>
+      <w:r>
+        <w:t>u</w:t>
+      </w:r>
+      <w:r>
+        <w:t xml:space="preserve">mentation website: </w:t>
+      </w:r>
+      <w:hyperlink r:id="rId26" w:history="1">
+        <w:r>
+          <w:rPr>
+            <w:rStyle w:val="Hyperlink"/>
+          </w:rPr>
+          <w:t>http://www.kumantech.com/help/documents-and-recources_h0037.html</w:t>
+        </w:r>
+      </w:hyperlink>
+    </w:p>
+    <w:p>
+      <w:r>
+        <w:t xml:space="preserve">Click SC7B under LCD Touch Screen (Documentation and Drivers Link): </w:t>
+      </w:r>
+      <w:hyperlink r:id="rId27" w:history="1">
+        <w:r>
+          <w:rPr>
+            <w:rStyle w:val="Hyperlink"/>
+          </w:rPr>
+          <w:t>https://mega.nz/#F!iI9WjThL!VHRNzC44Cxlx7CjIQQJqBQ</w:t>
+        </w:r>
+      </w:hyperlink>
+    </w:p>
+    <w:p>
+      <w:r>
+        <w:sym w:font="Wingdings" w:char="F0E0"/>
+      </w:r>
+      <w:r>
+        <w:t xml:space="preserve"> Before using manufacturer’s drivers, attempts to change the LCD resolution by editing /boot/ configuration files were done. It mostly worked but the touchscreen aspect was not working. Then we used manufacturer’s drivers and installed xinput-calibrator.</w:t>
+      </w:r>
+    </w:p>
+    <w:p>
+      <w:r>
+        <w:sym w:font="Wingdings" w:char="F0E0"/>
+      </w:r>
+      <w:r>
+        <w:t>Fix installation script for /boot/cmdline.txt to use right partition for boot</w:t>
+      </w:r>
+    </w:p>
+    <w:p/>
+    <w:p>
+      <w:pPr>
+        <w:spacing w:line="480" w:lineRule="auto"/>
+        <w:rPr>
+          <w:rFonts w:asciiTheme="majorHAnsi" w:eastAsiaTheme="majorEastAsia" w:hAnsiTheme="majorHAnsi" w:cstheme="majorBidi"/>
+          <w:color w:val="2E74B5" w:themeColor="accent1" w:themeShade="BF"/>
+          <w:sz w:val="32"/>
+          <w:szCs w:val="32"/>
+        </w:rPr>
+      </w:pPr>
+      <w:r>
+        <w:rPr>
+          <w:rFonts w:asciiTheme="majorHAnsi" w:eastAsiaTheme="majorEastAsia" w:hAnsiTheme="majorHAnsi" w:cstheme="majorBidi"/>
+          <w:color w:val="2E74B5" w:themeColor="accent1" w:themeShade="BF"/>
+          <w:sz w:val="32"/>
+          <w:szCs w:val="32"/>
+        </w:rPr>
+        <w:t>3.2.2 Sensor Hat</w:t>
+      </w:r>
+      <w:r>
+        <w:rPr>
+          <w:rFonts w:asciiTheme="majorHAnsi" w:eastAsiaTheme="majorEastAsia" w:hAnsiTheme="majorHAnsi" w:cstheme="majorBidi"/>
+          <w:color w:val="2E74B5" w:themeColor="accent1" w:themeShade="BF"/>
+          <w:sz w:val="32"/>
+          <w:szCs w:val="32"/>
+        </w:rPr>
+        <w:t xml:space="preserve"> PCB</w:t>
+      </w:r>
+    </w:p>
+    <w:p>
+      <w:r>
+        <w:t>Followed Sense Hat instructions to build and configure the PCB &amp; sensors</w:t>
+      </w:r>
+      <w:r>
+        <w:t xml:space="preserve">; did not use surface resistor; modified PCB (Stripped down version with removed transistors and resistors for proper voltage supply to the PCF needed for the sound sensors to correctly work). </w:t>
       </w:r>
     </w:p>
     <w:p>
       <w:pPr>
         <w:pStyle w:val="NormalWeb"/>
-        <w:numPr>
-          <w:ilvl w:val="0"/>
-          <w:numId w:val="5"/>
-        </w:numPr>
-        <w:spacing w:line="480" w:lineRule="auto"/>
-      </w:pPr>
-      <w:r>
-        <w:t xml:space="preserve">Time commitment </w:t>
-      </w:r>
-      <w:proofErr w:type="gramStart"/>
-      <w:r>
-        <w:t>The</w:t>
-      </w:r>
-      <w:proofErr w:type="gramEnd"/>
-      <w:r>
-        <w:t xml:space="preserve"> time needed for the various activities building this device with instructions varies. No more than 2 hours of soldering No more than 2 hours of programming/calibration No more than 2 hours of setting up Raspberry Pi ~ 30 minutes of connecting parts</w:t>
+        <w:spacing w:line="480" w:lineRule="auto"/>
+      </w:pPr>
+      <w:r>
+        <w:t xml:space="preserve">The main difference is that the connection to the PCF is now direct, changing the voltage supply from 5V to 3.5V that is better suited for the project. Resistors R4-R7 are removed, and instead </w:t>
+      </w:r>
+      <w:r>
+        <w:lastRenderedPageBreak/>
+        <w:t xml:space="preserve">direct paths are provided (Through soldering cables or re-design). Q1 and Q2 </w:t>
+      </w:r>
+      <w:r>
+        <w:t xml:space="preserve">(transistors) </w:t>
+      </w:r>
+      <w:r>
+        <w:t>components are also unnecessary. After it’s done, the user can just moun</w:t>
+      </w:r>
+      <w:r>
+        <w:t xml:space="preserve">t it on top of the Raspberry Pi. </w:t>
       </w:r>
     </w:p>
     <w:p>
       <w:pPr>
         <w:pStyle w:val="NormalWeb"/>
-        <w:numPr>
-          <w:ilvl w:val="0"/>
-          <w:numId w:val="5"/>
-        </w:numPr>
-        <w:spacing w:line="480" w:lineRule="auto"/>
-      </w:pPr>
-      <w:r>
-        <w:lastRenderedPageBreak/>
-        <w:t>Mechanical Assembly/Schematic See below for assembly of the system…</w:t>
+        <w:spacing w:line="480" w:lineRule="auto"/>
+      </w:pPr>
+      <w:r>
+        <w:t>Test the Pi and PCB</w:t>
       </w:r>
     </w:p>
     <w:p>
       <w:pPr>
         <w:pStyle w:val="NormalWeb"/>
         <w:spacing w:line="480" w:lineRule="auto"/>
-        <w:ind w:left="720"/>
-      </w:pPr>
-      <w:r>
-        <w:t>&lt;Insert diagram here&gt;</w:t>
-      </w:r>
-    </w:p>
-    <w:p>
-      <w:pPr>
-        <w:pStyle w:val="NormalWeb"/>
-        <w:numPr>
-          <w:ilvl w:val="0"/>
-          <w:numId w:val="6"/>
-        </w:numPr>
-        <w:spacing w:line="480" w:lineRule="auto"/>
-      </w:pPr>
-      <w:r>
-        <w:t xml:space="preserve">PCB/Soldering </w:t>
-      </w:r>
-      <w:proofErr w:type="gramStart"/>
-      <w:r>
-        <w:t>The</w:t>
-      </w:r>
-      <w:proofErr w:type="gramEnd"/>
-      <w:r>
-        <w:t xml:space="preserve"> PCB used was a stripped down version of the PCB used for the hardware technology class, link attached </w:t>
-      </w:r>
-      <w:hyperlink r:id="rId25" w:history="1">
+        <w:rPr>
+          <w:rStyle w:val="Hyperlink"/>
+          <w:rFonts w:eastAsiaTheme="majorEastAsia"/>
+        </w:rPr>
+      </w:pPr>
+      <w:hyperlink r:id="rId28" w:history="1">
         <w:r>
           <w:rPr>
             <w:rStyle w:val="Hyperlink"/>
@@ -7317,1548 +7195,8 @@
           <w:t>https://github.com/six0four/StudentSenseHat/blob/master/README.md</w:t>
         </w:r>
       </w:hyperlink>
-      <w:r>
-        <w:t xml:space="preserve"> The main difference is that the connection to the PCF is now direct, changing the voltage supply from 5V to 3.5V that is better suited for the project. Resistors R4-R7 are </w:t>
-      </w:r>
-      <w:proofErr w:type="gramStart"/>
-      <w:r>
-        <w:t>removed,</w:t>
-      </w:r>
-      <w:proofErr w:type="gramEnd"/>
-      <w:r>
-        <w:t xml:space="preserve"> and instead direct paths are provided (Through soldering cables or re-design). Q1 and Q2 components are also unnecessary. After it’s done, the user can just mount it on top of the Raspberry Pi</w:t>
-      </w:r>
-    </w:p>
-    <w:p>
-      <w:pPr>
-        <w:pStyle w:val="NormalWeb"/>
-        <w:numPr>
-          <w:ilvl w:val="0"/>
-          <w:numId w:val="6"/>
-        </w:numPr>
-        <w:spacing w:line="480" w:lineRule="auto"/>
-      </w:pPr>
-      <w:r>
-        <w:t xml:space="preserve">Power UP/Running software The Raspberry Pi needs to be initialized with </w:t>
-      </w:r>
-      <w:proofErr w:type="gramStart"/>
-      <w:r>
-        <w:t>a</w:t>
-      </w:r>
-      <w:proofErr w:type="gramEnd"/>
-      <w:r>
-        <w:t xml:space="preserve"> Ubuntu system, SSH and I2C protocols need to be enabled in the Raspberry Pi configuration. The program to run the device is written below the build instructions, as well as attached as a file, run with </w:t>
-      </w:r>
-      <w:proofErr w:type="spellStart"/>
-      <w:proofErr w:type="gramStart"/>
-      <w:r>
-        <w:t>sudo</w:t>
-      </w:r>
-      <w:proofErr w:type="spellEnd"/>
-      <w:r>
-        <w:t xml:space="preserve"> ./</w:t>
-      </w:r>
-      <w:proofErr w:type="spellStart"/>
-      <w:proofErr w:type="gramEnd"/>
-      <w:r>
-        <w:t>NoiseDetector</w:t>
-      </w:r>
-      <w:proofErr w:type="spellEnd"/>
-      <w:r>
-        <w:t xml:space="preserve"> or the name of the file. Compile with </w:t>
-      </w:r>
-      <w:proofErr w:type="spellStart"/>
-      <w:r>
-        <w:t>gcc</w:t>
-      </w:r>
-      <w:proofErr w:type="spellEnd"/>
-      <w:r>
-        <w:t xml:space="preserve"> –Wall –o </w:t>
-      </w:r>
-      <w:proofErr w:type="spellStart"/>
-      <w:r>
-        <w:t>nameofprogramtorun</w:t>
-      </w:r>
-      <w:proofErr w:type="spellEnd"/>
-      <w:r>
-        <w:t xml:space="preserve"> </w:t>
-      </w:r>
-      <w:proofErr w:type="spellStart"/>
-      <w:r>
-        <w:t>NoiseDetector.c</w:t>
-      </w:r>
-      <w:proofErr w:type="spellEnd"/>
-      <w:r>
-        <w:t xml:space="preserve"> –</w:t>
-      </w:r>
-      <w:proofErr w:type="spellStart"/>
-      <w:r>
-        <w:t>lwiringpi</w:t>
-      </w:r>
-      <w:proofErr w:type="spellEnd"/>
-      <w:r>
-        <w:t xml:space="preserve"> -lm</w:t>
-      </w:r>
-    </w:p>
-    <w:p>
-      <w:pPr>
-        <w:pStyle w:val="NormalWeb"/>
-        <w:numPr>
-          <w:ilvl w:val="0"/>
-          <w:numId w:val="6"/>
-        </w:numPr>
-        <w:spacing w:line="480" w:lineRule="auto"/>
-      </w:pPr>
-      <w:r>
-        <w:t>Unit Testing Each of the sound sensors should be tested and calibrated appropriately, they should be tested and confirmed to have close to equal sound sensitivity, if not, slots or hardware may need to be replaced. Changing cables and the PCF input slots for the sound sensors can provide a different result. The PCB also should be tested appropriately, as well as the LED on it.</w:t>
-      </w:r>
-    </w:p>
-    <w:p>
-      <w:pPr>
-        <w:pStyle w:val="NormalWeb"/>
-        <w:numPr>
-          <w:ilvl w:val="0"/>
-          <w:numId w:val="6"/>
-        </w:numPr>
-        <w:spacing w:line="480" w:lineRule="auto"/>
-      </w:pPr>
-      <w:r>
-        <w:t xml:space="preserve">Summary By following these instructions you can reproduce my device fairly accurately, the key differences could be in hardware, because the units in the hardware come in </w:t>
-      </w:r>
-      <w:r>
-        <w:lastRenderedPageBreak/>
-        <w:t>different variations to a certain amount, sensitivity of the sound sensors may be different to mine, this calibration needs to be done individually in the code (There are a few keys set up in the code that can easily be changed for different results) and in the hardware.</w:t>
-      </w:r>
-    </w:p>
-    <w:p>
-      <w:pPr>
-        <w:pStyle w:val="Heading2"/>
-        <w:spacing w:line="480" w:lineRule="auto"/>
-      </w:pPr>
-      <w:r>
-        <w:t>Code:</w:t>
-      </w:r>
-    </w:p>
-    <w:p>
-      <w:pPr>
-        <w:pStyle w:val="NormalWeb"/>
-        <w:spacing w:line="480" w:lineRule="auto"/>
-        <w:rPr>
-          <w:rFonts w:ascii="Consolas" w:hAnsi="Consolas"/>
-          <w:sz w:val="20"/>
-        </w:rPr>
-      </w:pPr>
-      <w:r>
-        <w:rPr>
-          <w:rFonts w:ascii="Consolas" w:hAnsi="Consolas"/>
-          <w:sz w:val="20"/>
-        </w:rPr>
-        <w:t>#include &lt;</w:t>
-      </w:r>
-      <w:proofErr w:type="spellStart"/>
-      <w:r>
-        <w:rPr>
-          <w:rFonts w:ascii="Consolas" w:hAnsi="Consolas"/>
-          <w:sz w:val="20"/>
-        </w:rPr>
-        <w:t>stdio.h</w:t>
-      </w:r>
-      <w:proofErr w:type="spellEnd"/>
-      <w:r>
-        <w:rPr>
-          <w:rFonts w:ascii="Consolas" w:hAnsi="Consolas"/>
-          <w:sz w:val="20"/>
-        </w:rPr>
-        <w:t>&gt; #include &lt;</w:t>
-      </w:r>
-      <w:proofErr w:type="spellStart"/>
-      <w:r>
-        <w:rPr>
-          <w:rFonts w:ascii="Consolas" w:hAnsi="Consolas"/>
-          <w:sz w:val="20"/>
-        </w:rPr>
-        <w:t>stdlib.h</w:t>
-      </w:r>
-      <w:proofErr w:type="spellEnd"/>
-      <w:r>
-        <w:rPr>
-          <w:rFonts w:ascii="Consolas" w:hAnsi="Consolas"/>
-          <w:sz w:val="20"/>
-        </w:rPr>
-        <w:t>&gt; #include &lt;</w:t>
-      </w:r>
-      <w:proofErr w:type="spellStart"/>
-      <w:r>
-        <w:rPr>
-          <w:rFonts w:ascii="Consolas" w:hAnsi="Consolas"/>
-          <w:sz w:val="20"/>
-        </w:rPr>
-        <w:t>wiringPi.h</w:t>
-      </w:r>
-      <w:proofErr w:type="spellEnd"/>
-      <w:r>
-        <w:rPr>
-          <w:rFonts w:ascii="Consolas" w:hAnsi="Consolas"/>
-          <w:sz w:val="20"/>
-        </w:rPr>
-        <w:t>&gt; #include &lt;pcf8591.h&gt; #include &lt;</w:t>
-      </w:r>
-      <w:proofErr w:type="spellStart"/>
-      <w:r>
-        <w:rPr>
-          <w:rFonts w:ascii="Consolas" w:hAnsi="Consolas"/>
-          <w:sz w:val="20"/>
-        </w:rPr>
-        <w:t>math.h</w:t>
-      </w:r>
-      <w:proofErr w:type="spellEnd"/>
-      <w:r>
-        <w:rPr>
-          <w:rFonts w:ascii="Consolas" w:hAnsi="Consolas"/>
-          <w:sz w:val="20"/>
-        </w:rPr>
-        <w:t>&gt;</w:t>
-      </w:r>
-    </w:p>
-    <w:p>
-      <w:pPr>
-        <w:pStyle w:val="NormalWeb"/>
-        <w:spacing w:line="480" w:lineRule="auto"/>
-        <w:rPr>
-          <w:rFonts w:ascii="Consolas" w:hAnsi="Consolas"/>
-          <w:sz w:val="20"/>
-        </w:rPr>
-      </w:pPr>
-      <w:r>
-        <w:rPr>
-          <w:rFonts w:ascii="Consolas" w:hAnsi="Consolas"/>
-          <w:sz w:val="20"/>
-        </w:rPr>
-        <w:t>#define PCF 120</w:t>
-      </w:r>
-    </w:p>
-    <w:p>
-      <w:pPr>
-        <w:pStyle w:val="NormalWeb"/>
-        <w:spacing w:line="480" w:lineRule="auto"/>
-        <w:rPr>
-          <w:rFonts w:ascii="Consolas" w:hAnsi="Consolas"/>
-          <w:sz w:val="20"/>
-        </w:rPr>
-      </w:pPr>
-      <w:proofErr w:type="spellStart"/>
-      <w:proofErr w:type="gramStart"/>
-      <w:r>
-        <w:rPr>
-          <w:rFonts w:ascii="Consolas" w:hAnsi="Consolas"/>
-          <w:sz w:val="20"/>
-        </w:rPr>
-        <w:t>int</w:t>
-      </w:r>
-      <w:proofErr w:type="spellEnd"/>
-      <w:proofErr w:type="gramEnd"/>
-      <w:r>
-        <w:rPr>
-          <w:rFonts w:ascii="Consolas" w:hAnsi="Consolas"/>
-          <w:sz w:val="20"/>
-        </w:rPr>
-        <w:t xml:space="preserve"> main (void) { </w:t>
-      </w:r>
-      <w:proofErr w:type="spellStart"/>
-      <w:r>
-        <w:rPr>
-          <w:rFonts w:ascii="Consolas" w:hAnsi="Consolas"/>
-          <w:sz w:val="20"/>
-        </w:rPr>
-        <w:t>int</w:t>
-      </w:r>
-      <w:proofErr w:type="spellEnd"/>
-      <w:r>
-        <w:rPr>
-          <w:rFonts w:ascii="Consolas" w:hAnsi="Consolas"/>
-          <w:sz w:val="20"/>
-        </w:rPr>
-        <w:t xml:space="preserve"> value1, value2; </w:t>
-      </w:r>
-      <w:proofErr w:type="spellStart"/>
-      <w:r>
-        <w:rPr>
-          <w:rFonts w:ascii="Consolas" w:hAnsi="Consolas"/>
-          <w:sz w:val="20"/>
-        </w:rPr>
-        <w:t>int</w:t>
-      </w:r>
-      <w:proofErr w:type="spellEnd"/>
-      <w:r>
-        <w:rPr>
-          <w:rFonts w:ascii="Consolas" w:hAnsi="Consolas"/>
-          <w:sz w:val="20"/>
-        </w:rPr>
-        <w:t xml:space="preserve"> data1, data2; </w:t>
-      </w:r>
-      <w:proofErr w:type="spellStart"/>
-      <w:r>
-        <w:rPr>
-          <w:rFonts w:ascii="Consolas" w:hAnsi="Consolas"/>
-          <w:sz w:val="20"/>
-        </w:rPr>
-        <w:t>int</w:t>
-      </w:r>
-      <w:proofErr w:type="spellEnd"/>
-      <w:r>
-        <w:rPr>
-          <w:rFonts w:ascii="Consolas" w:hAnsi="Consolas"/>
-          <w:sz w:val="20"/>
-        </w:rPr>
-        <w:t xml:space="preserve"> counter = 0; </w:t>
-      </w:r>
-      <w:proofErr w:type="spellStart"/>
-      <w:r>
-        <w:rPr>
-          <w:rFonts w:ascii="Consolas" w:hAnsi="Consolas"/>
-          <w:sz w:val="20"/>
-        </w:rPr>
-        <w:t>int</w:t>
-      </w:r>
-      <w:proofErr w:type="spellEnd"/>
-      <w:r>
-        <w:rPr>
-          <w:rFonts w:ascii="Consolas" w:hAnsi="Consolas"/>
-          <w:sz w:val="20"/>
-        </w:rPr>
-        <w:t xml:space="preserve"> step = 1; //1 </w:t>
-      </w:r>
-      <w:proofErr w:type="spellStart"/>
-      <w:r>
-        <w:rPr>
-          <w:rFonts w:ascii="Consolas" w:hAnsi="Consolas"/>
-          <w:sz w:val="20"/>
-        </w:rPr>
-        <w:t>int</w:t>
-      </w:r>
-      <w:proofErr w:type="spellEnd"/>
-      <w:r>
-        <w:rPr>
-          <w:rFonts w:ascii="Consolas" w:hAnsi="Consolas"/>
-          <w:sz w:val="20"/>
-        </w:rPr>
-        <w:t xml:space="preserve"> </w:t>
-      </w:r>
-      <w:proofErr w:type="spellStart"/>
-      <w:r>
-        <w:rPr>
-          <w:rFonts w:ascii="Consolas" w:hAnsi="Consolas"/>
-          <w:sz w:val="20"/>
-        </w:rPr>
-        <w:t>i</w:t>
-      </w:r>
-      <w:proofErr w:type="spellEnd"/>
-      <w:r>
-        <w:rPr>
-          <w:rFonts w:ascii="Consolas" w:hAnsi="Consolas"/>
-          <w:sz w:val="20"/>
-        </w:rPr>
-        <w:t xml:space="preserve"> = 0; </w:t>
-      </w:r>
-      <w:proofErr w:type="spellStart"/>
-      <w:r>
-        <w:rPr>
-          <w:rFonts w:ascii="Consolas" w:hAnsi="Consolas"/>
-          <w:sz w:val="20"/>
-        </w:rPr>
-        <w:t>int</w:t>
-      </w:r>
-      <w:proofErr w:type="spellEnd"/>
-      <w:r>
-        <w:rPr>
-          <w:rFonts w:ascii="Consolas" w:hAnsi="Consolas"/>
-          <w:sz w:val="20"/>
-        </w:rPr>
-        <w:t xml:space="preserve"> offset = 85; //85 </w:t>
-      </w:r>
-      <w:proofErr w:type="spellStart"/>
-      <w:r>
-        <w:rPr>
-          <w:rFonts w:ascii="Consolas" w:hAnsi="Consolas"/>
-          <w:sz w:val="20"/>
-        </w:rPr>
-        <w:t>int</w:t>
-      </w:r>
-      <w:proofErr w:type="spellEnd"/>
-      <w:r>
-        <w:rPr>
-          <w:rFonts w:ascii="Consolas" w:hAnsi="Consolas"/>
-          <w:sz w:val="20"/>
-        </w:rPr>
-        <w:t xml:space="preserve"> deviation = 10; //10 </w:t>
-      </w:r>
-      <w:proofErr w:type="spellStart"/>
-      <w:r>
-        <w:rPr>
-          <w:rFonts w:ascii="Consolas" w:hAnsi="Consolas"/>
-          <w:sz w:val="20"/>
-        </w:rPr>
-        <w:t>int</w:t>
-      </w:r>
-      <w:proofErr w:type="spellEnd"/>
-      <w:r>
-        <w:rPr>
-          <w:rFonts w:ascii="Consolas" w:hAnsi="Consolas"/>
-          <w:sz w:val="20"/>
-        </w:rPr>
-        <w:t xml:space="preserve"> </w:t>
-      </w:r>
-      <w:proofErr w:type="spellStart"/>
-      <w:r>
-        <w:rPr>
-          <w:rFonts w:ascii="Consolas" w:hAnsi="Consolas"/>
-          <w:sz w:val="20"/>
-        </w:rPr>
-        <w:t>noiseCounter</w:t>
-      </w:r>
-      <w:proofErr w:type="spellEnd"/>
-      <w:r>
-        <w:rPr>
-          <w:rFonts w:ascii="Consolas" w:hAnsi="Consolas"/>
-          <w:sz w:val="20"/>
-        </w:rPr>
-        <w:t xml:space="preserve"> = 0; </w:t>
-      </w:r>
-      <w:proofErr w:type="spellStart"/>
-      <w:r>
-        <w:rPr>
-          <w:rFonts w:ascii="Consolas" w:hAnsi="Consolas"/>
-          <w:sz w:val="20"/>
-        </w:rPr>
-        <w:t>int</w:t>
-      </w:r>
-      <w:proofErr w:type="spellEnd"/>
-      <w:r>
-        <w:rPr>
-          <w:rFonts w:ascii="Consolas" w:hAnsi="Consolas"/>
-          <w:sz w:val="20"/>
-        </w:rPr>
-        <w:t xml:space="preserve"> </w:t>
-      </w:r>
-      <w:proofErr w:type="spellStart"/>
-      <w:r>
-        <w:rPr>
-          <w:rFonts w:ascii="Consolas" w:hAnsi="Consolas"/>
-          <w:sz w:val="20"/>
-        </w:rPr>
-        <w:t>noiseDuration</w:t>
-      </w:r>
-      <w:proofErr w:type="spellEnd"/>
-      <w:r>
-        <w:rPr>
-          <w:rFonts w:ascii="Consolas" w:hAnsi="Consolas"/>
-          <w:sz w:val="20"/>
-        </w:rPr>
-        <w:t xml:space="preserve"> = 5; //20 </w:t>
-      </w:r>
-      <w:proofErr w:type="spellStart"/>
-      <w:r>
-        <w:rPr>
-          <w:rFonts w:ascii="Consolas" w:hAnsi="Consolas"/>
-          <w:sz w:val="20"/>
-        </w:rPr>
-        <w:t>int</w:t>
-      </w:r>
-      <w:proofErr w:type="spellEnd"/>
-      <w:r>
-        <w:rPr>
-          <w:rFonts w:ascii="Consolas" w:hAnsi="Consolas"/>
-          <w:sz w:val="20"/>
-        </w:rPr>
-        <w:t xml:space="preserve"> </w:t>
-      </w:r>
-      <w:proofErr w:type="spellStart"/>
-      <w:r>
-        <w:rPr>
-          <w:rFonts w:ascii="Consolas" w:hAnsi="Consolas"/>
-          <w:sz w:val="20"/>
-        </w:rPr>
-        <w:t>noiseOffCounter</w:t>
-      </w:r>
-      <w:proofErr w:type="spellEnd"/>
-      <w:r>
-        <w:rPr>
-          <w:rFonts w:ascii="Consolas" w:hAnsi="Consolas"/>
-          <w:sz w:val="20"/>
-        </w:rPr>
-        <w:t xml:space="preserve"> = 0; </w:t>
-      </w:r>
-      <w:proofErr w:type="spellStart"/>
-      <w:r>
-        <w:rPr>
-          <w:rFonts w:ascii="Consolas" w:hAnsi="Consolas"/>
-          <w:sz w:val="20"/>
-        </w:rPr>
-        <w:t>int</w:t>
-      </w:r>
-      <w:proofErr w:type="spellEnd"/>
-      <w:r>
-        <w:rPr>
-          <w:rFonts w:ascii="Consolas" w:hAnsi="Consolas"/>
-          <w:sz w:val="20"/>
-        </w:rPr>
-        <w:t xml:space="preserve"> </w:t>
-      </w:r>
-      <w:proofErr w:type="spellStart"/>
-      <w:r>
-        <w:rPr>
-          <w:rFonts w:ascii="Consolas" w:hAnsi="Consolas"/>
-          <w:sz w:val="20"/>
-        </w:rPr>
-        <w:t>noiseOffDuration</w:t>
-      </w:r>
-      <w:proofErr w:type="spellEnd"/>
-      <w:r>
-        <w:rPr>
-          <w:rFonts w:ascii="Consolas" w:hAnsi="Consolas"/>
-          <w:sz w:val="20"/>
-        </w:rPr>
-        <w:t xml:space="preserve"> = 1000; //1000 </w:t>
-      </w:r>
-      <w:proofErr w:type="spellStart"/>
-      <w:r>
-        <w:rPr>
-          <w:rFonts w:ascii="Consolas" w:hAnsi="Consolas"/>
-          <w:sz w:val="20"/>
-        </w:rPr>
-        <w:t>int</w:t>
-      </w:r>
-      <w:proofErr w:type="spellEnd"/>
-      <w:r>
-        <w:rPr>
-          <w:rFonts w:ascii="Consolas" w:hAnsi="Consolas"/>
-          <w:sz w:val="20"/>
-        </w:rPr>
-        <w:t xml:space="preserve"> noise = 0;</w:t>
-      </w:r>
-    </w:p>
-    <w:p>
-      <w:pPr>
-        <w:pStyle w:val="NormalWeb"/>
-        <w:spacing w:line="480" w:lineRule="auto"/>
-        <w:rPr>
-          <w:rFonts w:ascii="Consolas" w:hAnsi="Consolas"/>
-          <w:sz w:val="20"/>
-        </w:rPr>
-      </w:pPr>
-      <w:proofErr w:type="gramStart"/>
-      <w:r>
-        <w:rPr>
-          <w:rFonts w:ascii="Consolas" w:hAnsi="Consolas"/>
-          <w:sz w:val="20"/>
-        </w:rPr>
-        <w:t>if</w:t>
-      </w:r>
-      <w:proofErr w:type="gramEnd"/>
-      <w:r>
-        <w:rPr>
-          <w:rFonts w:ascii="Consolas" w:hAnsi="Consolas"/>
-          <w:sz w:val="20"/>
-        </w:rPr>
-        <w:t xml:space="preserve"> (</w:t>
-      </w:r>
-      <w:proofErr w:type="spellStart"/>
-      <w:r>
-        <w:rPr>
-          <w:rFonts w:ascii="Consolas" w:hAnsi="Consolas"/>
-          <w:sz w:val="20"/>
-        </w:rPr>
-        <w:t>wiringPiSetup</w:t>
-      </w:r>
-      <w:proofErr w:type="spellEnd"/>
-      <w:r>
-        <w:rPr>
-          <w:rFonts w:ascii="Consolas" w:hAnsi="Consolas"/>
-          <w:sz w:val="20"/>
-        </w:rPr>
-        <w:t xml:space="preserve"> () == -1) { </w:t>
-      </w:r>
-      <w:proofErr w:type="spellStart"/>
-      <w:r>
-        <w:rPr>
-          <w:rFonts w:ascii="Consolas" w:hAnsi="Consolas"/>
-          <w:sz w:val="20"/>
-        </w:rPr>
-        <w:t>printf</w:t>
-      </w:r>
-      <w:proofErr w:type="spellEnd"/>
-      <w:r>
-        <w:rPr>
-          <w:rFonts w:ascii="Consolas" w:hAnsi="Consolas"/>
-          <w:sz w:val="20"/>
-        </w:rPr>
-        <w:t xml:space="preserve">("Error at </w:t>
-      </w:r>
-      <w:proofErr w:type="spellStart"/>
-      <w:r>
-        <w:rPr>
-          <w:rFonts w:ascii="Consolas" w:hAnsi="Consolas"/>
-          <w:sz w:val="20"/>
-        </w:rPr>
-        <w:t>wiringPiSetup</w:t>
-      </w:r>
-      <w:proofErr w:type="spellEnd"/>
-      <w:r>
-        <w:rPr>
-          <w:rFonts w:ascii="Consolas" w:hAnsi="Consolas"/>
-          <w:sz w:val="20"/>
-        </w:rPr>
-        <w:t>()"); return 1 ; }</w:t>
-      </w:r>
-    </w:p>
-    <w:p>
-      <w:pPr>
-        <w:pStyle w:val="NormalWeb"/>
-        <w:spacing w:line="480" w:lineRule="auto"/>
-        <w:rPr>
-          <w:rFonts w:ascii="Consolas" w:hAnsi="Consolas"/>
-          <w:sz w:val="20"/>
-        </w:rPr>
-      </w:pPr>
-      <w:proofErr w:type="spellStart"/>
-      <w:proofErr w:type="gramStart"/>
-      <w:r>
-        <w:rPr>
-          <w:rFonts w:ascii="Consolas" w:hAnsi="Consolas"/>
-          <w:sz w:val="20"/>
-        </w:rPr>
-        <w:t>pinMode</w:t>
-      </w:r>
-      <w:proofErr w:type="spellEnd"/>
-      <w:proofErr w:type="gramEnd"/>
-      <w:r>
-        <w:rPr>
-          <w:rFonts w:ascii="Consolas" w:hAnsi="Consolas"/>
-          <w:sz w:val="20"/>
-        </w:rPr>
-        <w:t xml:space="preserve"> (0, OUTPUT) ; // aka BCM_GPIO pin 17 </w:t>
-      </w:r>
-      <w:proofErr w:type="spellStart"/>
-      <w:r>
-        <w:rPr>
-          <w:rFonts w:ascii="Consolas" w:hAnsi="Consolas"/>
-          <w:sz w:val="20"/>
-        </w:rPr>
-        <w:t>pinMode</w:t>
-      </w:r>
-      <w:proofErr w:type="spellEnd"/>
-      <w:r>
-        <w:rPr>
-          <w:rFonts w:ascii="Consolas" w:hAnsi="Consolas"/>
-          <w:sz w:val="20"/>
-        </w:rPr>
-        <w:t xml:space="preserve"> (1, OUTPUT) ; // aka BCM_GPIO pin 18</w:t>
-      </w:r>
-    </w:p>
-    <w:p>
-      <w:pPr>
-        <w:pStyle w:val="NormalWeb"/>
-        <w:spacing w:line="480" w:lineRule="auto"/>
-        <w:rPr>
-          <w:rFonts w:ascii="Consolas" w:hAnsi="Consolas"/>
-          <w:sz w:val="20"/>
-        </w:rPr>
-      </w:pPr>
-      <w:r>
-        <w:rPr>
-          <w:rFonts w:ascii="Consolas" w:hAnsi="Consolas"/>
-          <w:sz w:val="20"/>
-        </w:rPr>
-        <w:t xml:space="preserve">// Setup pcf8591 on base pin 120, and address 0x48 // </w:t>
-      </w:r>
-      <w:proofErr w:type="spellStart"/>
-      <w:proofErr w:type="gramStart"/>
-      <w:r>
-        <w:rPr>
-          <w:rFonts w:ascii="Consolas" w:hAnsi="Consolas"/>
-          <w:sz w:val="20"/>
-        </w:rPr>
-        <w:t>printf</w:t>
-      </w:r>
-      <w:proofErr w:type="spellEnd"/>
-      <w:r>
-        <w:rPr>
-          <w:rFonts w:ascii="Consolas" w:hAnsi="Consolas"/>
-          <w:sz w:val="20"/>
-        </w:rPr>
-        <w:t>(</w:t>
-      </w:r>
-      <w:proofErr w:type="gramEnd"/>
-      <w:r>
-        <w:rPr>
-          <w:rFonts w:ascii="Consolas" w:hAnsi="Consolas"/>
-          <w:sz w:val="20"/>
-        </w:rPr>
-        <w:t>"%d\n", ++step);</w:t>
-      </w:r>
-    </w:p>
-    <w:p>
-      <w:pPr>
-        <w:pStyle w:val="NormalWeb"/>
-        <w:spacing w:line="480" w:lineRule="auto"/>
-        <w:rPr>
-          <w:rFonts w:ascii="Consolas" w:hAnsi="Consolas"/>
-          <w:sz w:val="20"/>
-        </w:rPr>
-      </w:pPr>
-      <w:proofErr w:type="gramStart"/>
-      <w:r>
-        <w:rPr>
-          <w:rFonts w:ascii="Consolas" w:hAnsi="Consolas"/>
-          <w:sz w:val="20"/>
-        </w:rPr>
-        <w:t>if</w:t>
-      </w:r>
-      <w:proofErr w:type="gramEnd"/>
-      <w:r>
-        <w:rPr>
-          <w:rFonts w:ascii="Consolas" w:hAnsi="Consolas"/>
-          <w:sz w:val="20"/>
-        </w:rPr>
-        <w:t xml:space="preserve"> (pcf8591Setup (PCF, 0x48) == -1) { </w:t>
-      </w:r>
-      <w:proofErr w:type="spellStart"/>
-      <w:r>
-        <w:rPr>
-          <w:rFonts w:ascii="Consolas" w:hAnsi="Consolas"/>
-          <w:sz w:val="20"/>
-        </w:rPr>
-        <w:t>printf</w:t>
-      </w:r>
-      <w:proofErr w:type="spellEnd"/>
-      <w:r>
-        <w:rPr>
-          <w:rFonts w:ascii="Consolas" w:hAnsi="Consolas"/>
-          <w:sz w:val="20"/>
-        </w:rPr>
-        <w:t xml:space="preserve">("Error at pcf8591Setup()"); return 1 ; } </w:t>
-      </w:r>
-      <w:proofErr w:type="spellStart"/>
-      <w:r>
-        <w:rPr>
-          <w:rFonts w:ascii="Consolas" w:hAnsi="Consolas"/>
-          <w:sz w:val="20"/>
-        </w:rPr>
-        <w:t>printf</w:t>
-      </w:r>
-      <w:proofErr w:type="spellEnd"/>
-      <w:r>
-        <w:rPr>
-          <w:rFonts w:ascii="Consolas" w:hAnsi="Consolas"/>
-          <w:sz w:val="20"/>
-        </w:rPr>
-        <w:t>("Lowest noise level \t\t\</w:t>
-      </w:r>
-      <w:proofErr w:type="spellStart"/>
-      <w:r>
-        <w:rPr>
-          <w:rFonts w:ascii="Consolas" w:hAnsi="Consolas"/>
-          <w:sz w:val="20"/>
-        </w:rPr>
-        <w:t>t%d</w:t>
-      </w:r>
-      <w:proofErr w:type="spellEnd"/>
-      <w:r>
-        <w:rPr>
-          <w:rFonts w:ascii="Consolas" w:hAnsi="Consolas"/>
-          <w:sz w:val="20"/>
-        </w:rPr>
-        <w:t xml:space="preserve">\n", offset); </w:t>
-      </w:r>
-      <w:proofErr w:type="spellStart"/>
-      <w:r>
-        <w:rPr>
-          <w:rFonts w:ascii="Consolas" w:hAnsi="Consolas"/>
-          <w:sz w:val="20"/>
-        </w:rPr>
-        <w:t>printf</w:t>
-      </w:r>
-      <w:proofErr w:type="spellEnd"/>
-      <w:r>
-        <w:rPr>
-          <w:rFonts w:ascii="Consolas" w:hAnsi="Consolas"/>
-          <w:sz w:val="20"/>
-        </w:rPr>
-        <w:t>("Data has been generalized with weight value of %d\n", step);</w:t>
-      </w:r>
-    </w:p>
-    <w:p>
-      <w:pPr>
-        <w:pStyle w:val="NormalWeb"/>
-        <w:spacing w:line="480" w:lineRule="auto"/>
-        <w:rPr>
-          <w:rFonts w:ascii="Consolas" w:hAnsi="Consolas"/>
-          <w:sz w:val="20"/>
-        </w:rPr>
-      </w:pPr>
-      <w:proofErr w:type="gramStart"/>
-      <w:r>
-        <w:rPr>
-          <w:rFonts w:ascii="Consolas" w:hAnsi="Consolas"/>
-          <w:sz w:val="20"/>
-        </w:rPr>
-        <w:t>while(</w:t>
-      </w:r>
-      <w:proofErr w:type="gramEnd"/>
-      <w:r>
-        <w:rPr>
-          <w:rFonts w:ascii="Consolas" w:hAnsi="Consolas"/>
-          <w:sz w:val="20"/>
-        </w:rPr>
-        <w:t xml:space="preserve">1) // loop forever { data1 += </w:t>
-      </w:r>
-      <w:proofErr w:type="spellStart"/>
-      <w:r>
-        <w:rPr>
-          <w:rFonts w:ascii="Consolas" w:hAnsi="Consolas"/>
-          <w:sz w:val="20"/>
-        </w:rPr>
-        <w:t>analogRead</w:t>
-      </w:r>
-      <w:proofErr w:type="spellEnd"/>
-      <w:r>
-        <w:rPr>
-          <w:rFonts w:ascii="Consolas" w:hAnsi="Consolas"/>
-          <w:sz w:val="20"/>
-        </w:rPr>
-        <w:t xml:space="preserve"> (PCF + 0); //white - local data2 += </w:t>
-      </w:r>
-      <w:proofErr w:type="spellStart"/>
-      <w:r>
-        <w:rPr>
-          <w:rFonts w:ascii="Consolas" w:hAnsi="Consolas"/>
-          <w:sz w:val="20"/>
-        </w:rPr>
-        <w:t>analogRead</w:t>
-      </w:r>
-      <w:proofErr w:type="spellEnd"/>
-      <w:r>
-        <w:rPr>
-          <w:rFonts w:ascii="Consolas" w:hAnsi="Consolas"/>
-          <w:sz w:val="20"/>
-        </w:rPr>
-        <w:t xml:space="preserve"> (PCF + 1); //yellow - remote counter++; if(noise) { </w:t>
-      </w:r>
-      <w:proofErr w:type="spellStart"/>
-      <w:r>
-        <w:rPr>
-          <w:rFonts w:ascii="Consolas" w:hAnsi="Consolas"/>
-          <w:sz w:val="20"/>
-        </w:rPr>
-        <w:t>noiseOffCounter</w:t>
-      </w:r>
-      <w:proofErr w:type="spellEnd"/>
-      <w:r>
-        <w:rPr>
-          <w:rFonts w:ascii="Consolas" w:hAnsi="Consolas"/>
-          <w:sz w:val="20"/>
-        </w:rPr>
-        <w:t>++; }</w:t>
-      </w:r>
-    </w:p>
-    <w:p>
-      <w:pPr>
-        <w:pStyle w:val="NormalWeb"/>
-        <w:spacing w:line="480" w:lineRule="auto"/>
-        <w:rPr>
-          <w:rFonts w:ascii="Consolas" w:hAnsi="Consolas"/>
-          <w:sz w:val="20"/>
-        </w:rPr>
-      </w:pPr>
-      <w:proofErr w:type="gramStart"/>
-      <w:r>
-        <w:rPr>
-          <w:rFonts w:ascii="Consolas" w:hAnsi="Consolas"/>
-          <w:sz w:val="20"/>
-        </w:rPr>
-        <w:lastRenderedPageBreak/>
-        <w:t>if(</w:t>
-      </w:r>
-      <w:proofErr w:type="gramEnd"/>
-      <w:r>
-        <w:rPr>
-          <w:rFonts w:ascii="Consolas" w:hAnsi="Consolas"/>
-          <w:sz w:val="20"/>
-        </w:rPr>
-        <w:t>counter == step ) { counter = 0; value1 = round((double)data1 / step); value2 = round((double)data2 / step); data1 = 0; data2 = 0;</w:t>
-      </w:r>
-    </w:p>
-    <w:p>
-      <w:pPr>
-        <w:pStyle w:val="NormalWeb"/>
-        <w:spacing w:line="480" w:lineRule="auto"/>
-        <w:rPr>
-          <w:rFonts w:ascii="Consolas" w:hAnsi="Consolas"/>
-          <w:sz w:val="20"/>
-        </w:rPr>
-      </w:pPr>
-      <w:proofErr w:type="gramStart"/>
-      <w:r>
-        <w:rPr>
-          <w:rFonts w:ascii="Consolas" w:hAnsi="Consolas"/>
-          <w:sz w:val="20"/>
-        </w:rPr>
-        <w:t>if</w:t>
-      </w:r>
-      <w:proofErr w:type="gramEnd"/>
-      <w:r>
-        <w:rPr>
-          <w:rFonts w:ascii="Consolas" w:hAnsi="Consolas"/>
-          <w:sz w:val="20"/>
-        </w:rPr>
-        <w:t xml:space="preserve"> ((value1 &lt; offset) || (value2 &lt; offset)) {</w:t>
-      </w:r>
-    </w:p>
-    <w:p>
-      <w:pPr>
-        <w:pStyle w:val="NormalWeb"/>
-        <w:spacing w:line="480" w:lineRule="auto"/>
-        <w:rPr>
-          <w:rFonts w:ascii="Consolas" w:hAnsi="Consolas"/>
-          <w:sz w:val="20"/>
-        </w:rPr>
-      </w:pPr>
-      <w:r>
-        <w:rPr>
-          <w:rFonts w:ascii="Consolas" w:hAnsi="Consolas"/>
-          <w:sz w:val="20"/>
-        </w:rPr>
-        <w:t>if( abs (value1 - value2) &lt; deviation) { if (++</w:t>
-      </w:r>
-      <w:proofErr w:type="spellStart"/>
-      <w:r>
-        <w:rPr>
-          <w:rFonts w:ascii="Consolas" w:hAnsi="Consolas"/>
-          <w:sz w:val="20"/>
-        </w:rPr>
-        <w:t>noiseCounter</w:t>
-      </w:r>
-      <w:proofErr w:type="spellEnd"/>
-      <w:r>
-        <w:rPr>
-          <w:rFonts w:ascii="Consolas" w:hAnsi="Consolas"/>
-          <w:sz w:val="20"/>
-        </w:rPr>
-        <w:t xml:space="preserve"> &gt; </w:t>
-      </w:r>
-      <w:proofErr w:type="spellStart"/>
-      <w:r>
-        <w:rPr>
-          <w:rFonts w:ascii="Consolas" w:hAnsi="Consolas"/>
-          <w:sz w:val="20"/>
-        </w:rPr>
-        <w:t>noiseDuration</w:t>
-      </w:r>
-      <w:proofErr w:type="spellEnd"/>
-      <w:r>
-        <w:rPr>
-          <w:rFonts w:ascii="Consolas" w:hAnsi="Consolas"/>
-          <w:sz w:val="20"/>
-        </w:rPr>
-        <w:t xml:space="preserve">) { </w:t>
-      </w:r>
-      <w:proofErr w:type="spellStart"/>
-      <w:r>
-        <w:rPr>
-          <w:rFonts w:ascii="Consolas" w:hAnsi="Consolas"/>
-          <w:sz w:val="20"/>
-        </w:rPr>
-        <w:t>noiseCounter</w:t>
-      </w:r>
-      <w:proofErr w:type="spellEnd"/>
-      <w:r>
-        <w:rPr>
-          <w:rFonts w:ascii="Consolas" w:hAnsi="Consolas"/>
-          <w:sz w:val="20"/>
-        </w:rPr>
-        <w:t xml:space="preserve"> = 0; </w:t>
-      </w:r>
-      <w:proofErr w:type="spellStart"/>
-      <w:r>
-        <w:rPr>
-          <w:rFonts w:ascii="Consolas" w:hAnsi="Consolas"/>
-          <w:sz w:val="20"/>
-        </w:rPr>
-        <w:t>noiseOffCounter</w:t>
-      </w:r>
-      <w:proofErr w:type="spellEnd"/>
-      <w:r>
-        <w:rPr>
-          <w:rFonts w:ascii="Consolas" w:hAnsi="Consolas"/>
-          <w:sz w:val="20"/>
-        </w:rPr>
-        <w:t xml:space="preserve"> = 0; noise = 1; } } else { if(noise) { if(</w:t>
-      </w:r>
-      <w:proofErr w:type="spellStart"/>
-      <w:r>
-        <w:rPr>
-          <w:rFonts w:ascii="Consolas" w:hAnsi="Consolas"/>
-          <w:sz w:val="20"/>
-        </w:rPr>
-        <w:t>noiseOffCounter</w:t>
-      </w:r>
-      <w:proofErr w:type="spellEnd"/>
-      <w:r>
-        <w:rPr>
-          <w:rFonts w:ascii="Consolas" w:hAnsi="Consolas"/>
-          <w:sz w:val="20"/>
-        </w:rPr>
-        <w:t xml:space="preserve"> &gt; </w:t>
-      </w:r>
-      <w:proofErr w:type="spellStart"/>
-      <w:r>
-        <w:rPr>
-          <w:rFonts w:ascii="Consolas" w:hAnsi="Consolas"/>
-          <w:sz w:val="20"/>
-        </w:rPr>
-        <w:t>noiseOffDuration</w:t>
-      </w:r>
-      <w:proofErr w:type="spellEnd"/>
-      <w:r>
-        <w:rPr>
-          <w:rFonts w:ascii="Consolas" w:hAnsi="Consolas"/>
-          <w:sz w:val="20"/>
-        </w:rPr>
-        <w:t xml:space="preserve">) { </w:t>
-      </w:r>
-      <w:proofErr w:type="spellStart"/>
-      <w:r>
-        <w:rPr>
-          <w:rFonts w:ascii="Consolas" w:hAnsi="Consolas"/>
-          <w:sz w:val="20"/>
-        </w:rPr>
-        <w:t>noiseOffCounter</w:t>
-      </w:r>
-      <w:proofErr w:type="spellEnd"/>
-      <w:r>
-        <w:rPr>
-          <w:rFonts w:ascii="Consolas" w:hAnsi="Consolas"/>
-          <w:sz w:val="20"/>
-        </w:rPr>
-        <w:t xml:space="preserve"> = 0; noise = 0; } } else if( --</w:t>
-      </w:r>
-      <w:proofErr w:type="spellStart"/>
-      <w:r>
-        <w:rPr>
-          <w:rFonts w:ascii="Consolas" w:hAnsi="Consolas"/>
-          <w:sz w:val="20"/>
-        </w:rPr>
-        <w:t>noiseCounter</w:t>
-      </w:r>
-      <w:proofErr w:type="spellEnd"/>
-      <w:r>
-        <w:rPr>
-          <w:rFonts w:ascii="Consolas" w:hAnsi="Consolas"/>
-          <w:sz w:val="20"/>
-        </w:rPr>
-        <w:t xml:space="preserve"> &lt; 0) { </w:t>
-      </w:r>
-      <w:proofErr w:type="spellStart"/>
-      <w:r>
-        <w:rPr>
-          <w:rFonts w:ascii="Consolas" w:hAnsi="Consolas"/>
-          <w:sz w:val="20"/>
-        </w:rPr>
-        <w:t>noiseCounter</w:t>
-      </w:r>
-      <w:proofErr w:type="spellEnd"/>
-      <w:r>
-        <w:rPr>
-          <w:rFonts w:ascii="Consolas" w:hAnsi="Consolas"/>
-          <w:sz w:val="20"/>
-        </w:rPr>
-        <w:t xml:space="preserve"> = 0; } }</w:t>
-      </w:r>
-    </w:p>
-    <w:p>
-      <w:pPr>
-        <w:pStyle w:val="NormalWeb"/>
-        <w:spacing w:line="480" w:lineRule="auto"/>
-        <w:rPr>
-          <w:rFonts w:ascii="Consolas" w:hAnsi="Consolas"/>
-          <w:sz w:val="20"/>
-        </w:rPr>
-      </w:pPr>
-      <w:proofErr w:type="gramStart"/>
-      <w:r>
-        <w:rPr>
-          <w:rFonts w:ascii="Consolas" w:hAnsi="Consolas"/>
-          <w:sz w:val="20"/>
-        </w:rPr>
-        <w:t>if(</w:t>
-      </w:r>
-      <w:proofErr w:type="gramEnd"/>
-      <w:r>
-        <w:rPr>
-          <w:rFonts w:ascii="Consolas" w:hAnsi="Consolas"/>
-          <w:sz w:val="20"/>
-        </w:rPr>
-        <w:t xml:space="preserve">noise) { </w:t>
-      </w:r>
-      <w:proofErr w:type="spellStart"/>
-      <w:r>
-        <w:rPr>
-          <w:rFonts w:ascii="Consolas" w:hAnsi="Consolas"/>
-          <w:sz w:val="20"/>
-        </w:rPr>
-        <w:t>printf</w:t>
-      </w:r>
-      <w:proofErr w:type="spellEnd"/>
-      <w:r>
-        <w:rPr>
-          <w:rFonts w:ascii="Consolas" w:hAnsi="Consolas"/>
-          <w:sz w:val="20"/>
-        </w:rPr>
-        <w:t>("\n\</w:t>
-      </w:r>
-      <w:proofErr w:type="spellStart"/>
-      <w:r>
-        <w:rPr>
-          <w:rFonts w:ascii="Consolas" w:hAnsi="Consolas"/>
-          <w:sz w:val="20"/>
-        </w:rPr>
-        <w:t>tNOISE</w:t>
-      </w:r>
-      <w:proofErr w:type="spellEnd"/>
-      <w:r>
-        <w:rPr>
-          <w:rFonts w:ascii="Consolas" w:hAnsi="Consolas"/>
-          <w:sz w:val="20"/>
-        </w:rPr>
-        <w:t xml:space="preserve"> !!!! #1:%3d #2:%3d", value1, value2); //both microphones are sensing noise - red </w:t>
-      </w:r>
-      <w:proofErr w:type="spellStart"/>
-      <w:r>
-        <w:rPr>
-          <w:rFonts w:ascii="Consolas" w:hAnsi="Consolas"/>
-          <w:sz w:val="20"/>
-        </w:rPr>
-        <w:t>digitalWrite</w:t>
-      </w:r>
-      <w:proofErr w:type="spellEnd"/>
-      <w:r>
-        <w:rPr>
-          <w:rFonts w:ascii="Consolas" w:hAnsi="Consolas"/>
-          <w:sz w:val="20"/>
-        </w:rPr>
-        <w:t xml:space="preserve"> (0, LOW); </w:t>
-      </w:r>
-      <w:proofErr w:type="spellStart"/>
-      <w:r>
-        <w:rPr>
-          <w:rFonts w:ascii="Consolas" w:hAnsi="Consolas"/>
-          <w:sz w:val="20"/>
-        </w:rPr>
-        <w:t>digitalWrite</w:t>
-      </w:r>
-      <w:proofErr w:type="spellEnd"/>
-      <w:r>
-        <w:rPr>
-          <w:rFonts w:ascii="Consolas" w:hAnsi="Consolas"/>
-          <w:sz w:val="20"/>
-        </w:rPr>
-        <w:t xml:space="preserve"> (1, HIGH)</w:t>
-      </w:r>
-      <w:proofErr w:type="gramStart"/>
-      <w:r>
-        <w:rPr>
-          <w:rFonts w:ascii="Consolas" w:hAnsi="Consolas"/>
-          <w:sz w:val="20"/>
-        </w:rPr>
-        <w:t>; }</w:t>
-      </w:r>
-      <w:proofErr w:type="gramEnd"/>
-      <w:r>
-        <w:rPr>
-          <w:rFonts w:ascii="Consolas" w:hAnsi="Consolas"/>
-          <w:sz w:val="20"/>
-        </w:rPr>
-        <w:t xml:space="preserve"> else { </w:t>
-      </w:r>
-      <w:proofErr w:type="spellStart"/>
-      <w:r>
-        <w:rPr>
-          <w:rFonts w:ascii="Consolas" w:hAnsi="Consolas"/>
-          <w:sz w:val="20"/>
-        </w:rPr>
-        <w:t>printf</w:t>
-      </w:r>
-      <w:proofErr w:type="spellEnd"/>
-      <w:r>
-        <w:rPr>
-          <w:rFonts w:ascii="Consolas" w:hAnsi="Consolas"/>
-          <w:sz w:val="20"/>
-        </w:rPr>
-        <w:t>("\n\</w:t>
-      </w:r>
-      <w:proofErr w:type="spellStart"/>
-      <w:r>
-        <w:rPr>
-          <w:rFonts w:ascii="Consolas" w:hAnsi="Consolas"/>
-          <w:sz w:val="20"/>
-        </w:rPr>
-        <w:t>tVoice</w:t>
-      </w:r>
-      <w:proofErr w:type="spellEnd"/>
-      <w:r>
-        <w:rPr>
-          <w:rFonts w:ascii="Consolas" w:hAnsi="Consolas"/>
-          <w:sz w:val="20"/>
-        </w:rPr>
-        <w:t xml:space="preserve"> In!! #1:%3d #2:%3d", value1, value2); // Voice in at any of microphones - green </w:t>
-      </w:r>
-      <w:proofErr w:type="spellStart"/>
-      <w:r>
-        <w:rPr>
-          <w:rFonts w:ascii="Consolas" w:hAnsi="Consolas"/>
-          <w:sz w:val="20"/>
-        </w:rPr>
-        <w:t>digitalWrite</w:t>
-      </w:r>
-      <w:proofErr w:type="spellEnd"/>
-      <w:r>
-        <w:rPr>
-          <w:rFonts w:ascii="Consolas" w:hAnsi="Consolas"/>
-          <w:sz w:val="20"/>
-        </w:rPr>
-        <w:t xml:space="preserve"> (0, HIGH); </w:t>
-      </w:r>
-      <w:proofErr w:type="spellStart"/>
-      <w:r>
-        <w:rPr>
-          <w:rFonts w:ascii="Consolas" w:hAnsi="Consolas"/>
-          <w:sz w:val="20"/>
-        </w:rPr>
-        <w:t>digitalWrite</w:t>
-      </w:r>
-      <w:proofErr w:type="spellEnd"/>
-      <w:r>
-        <w:rPr>
-          <w:rFonts w:ascii="Consolas" w:hAnsi="Consolas"/>
-          <w:sz w:val="20"/>
-        </w:rPr>
-        <w:t xml:space="preserve"> (1, LOW)</w:t>
-      </w:r>
-      <w:proofErr w:type="gramStart"/>
-      <w:r>
-        <w:rPr>
-          <w:rFonts w:ascii="Consolas" w:hAnsi="Consolas"/>
-          <w:sz w:val="20"/>
-        </w:rPr>
-        <w:t>; }</w:t>
-      </w:r>
-      <w:proofErr w:type="gramEnd"/>
-    </w:p>
-    <w:p>
-      <w:pPr>
-        <w:pStyle w:val="NormalWeb"/>
-        <w:spacing w:line="480" w:lineRule="auto"/>
-        <w:rPr>
-          <w:rFonts w:ascii="Consolas" w:hAnsi="Consolas"/>
-          <w:sz w:val="20"/>
-        </w:rPr>
-      </w:pPr>
-      <w:r>
-        <w:rPr>
-          <w:rFonts w:ascii="Consolas" w:hAnsi="Consolas"/>
-          <w:sz w:val="20"/>
-        </w:rPr>
-        <w:t>for(</w:t>
-      </w:r>
-      <w:proofErr w:type="spellStart"/>
-      <w:r>
-        <w:rPr>
-          <w:rFonts w:ascii="Consolas" w:hAnsi="Consolas"/>
-          <w:sz w:val="20"/>
-        </w:rPr>
-        <w:t>i</w:t>
-      </w:r>
-      <w:proofErr w:type="spellEnd"/>
-      <w:r>
-        <w:rPr>
-          <w:rFonts w:ascii="Consolas" w:hAnsi="Consolas"/>
-          <w:sz w:val="20"/>
-        </w:rPr>
-        <w:t xml:space="preserve"> = offset; (</w:t>
-      </w:r>
-      <w:proofErr w:type="spellStart"/>
-      <w:r>
-        <w:rPr>
-          <w:rFonts w:ascii="Consolas" w:hAnsi="Consolas"/>
-          <w:sz w:val="20"/>
-        </w:rPr>
-        <w:t>i</w:t>
-      </w:r>
-      <w:proofErr w:type="spellEnd"/>
-      <w:r>
-        <w:rPr>
-          <w:rFonts w:ascii="Consolas" w:hAnsi="Consolas"/>
-          <w:sz w:val="20"/>
-        </w:rPr>
-        <w:t xml:space="preserve"> &gt; offset - value1) &amp;&amp; (</w:t>
-      </w:r>
-      <w:proofErr w:type="spellStart"/>
-      <w:r>
-        <w:rPr>
-          <w:rFonts w:ascii="Consolas" w:hAnsi="Consolas"/>
-          <w:sz w:val="20"/>
-        </w:rPr>
-        <w:t>i</w:t>
-      </w:r>
-      <w:proofErr w:type="spellEnd"/>
-      <w:r>
-        <w:rPr>
-          <w:rFonts w:ascii="Consolas" w:hAnsi="Consolas"/>
-          <w:sz w:val="20"/>
-        </w:rPr>
-        <w:t xml:space="preserve"> &gt; 0); </w:t>
-      </w:r>
-      <w:proofErr w:type="spellStart"/>
-      <w:r>
-        <w:rPr>
-          <w:rFonts w:ascii="Consolas" w:hAnsi="Consolas"/>
-          <w:sz w:val="20"/>
-        </w:rPr>
-        <w:t>i</w:t>
-      </w:r>
-      <w:proofErr w:type="spellEnd"/>
-      <w:r>
-        <w:rPr>
-          <w:rFonts w:ascii="Consolas" w:hAnsi="Consolas"/>
-          <w:sz w:val="20"/>
-        </w:rPr>
-        <w:t xml:space="preserve">--) { </w:t>
-      </w:r>
-      <w:proofErr w:type="spellStart"/>
-      <w:r>
-        <w:rPr>
-          <w:rFonts w:ascii="Consolas" w:hAnsi="Consolas"/>
-          <w:sz w:val="20"/>
-        </w:rPr>
-        <w:t>printf</w:t>
-      </w:r>
-      <w:proofErr w:type="spellEnd"/>
-      <w:r>
-        <w:rPr>
-          <w:rFonts w:ascii="Consolas" w:hAnsi="Consolas"/>
-          <w:sz w:val="20"/>
-        </w:rPr>
-        <w:t>(" "); } for(</w:t>
-      </w:r>
-      <w:proofErr w:type="spellStart"/>
-      <w:r>
-        <w:rPr>
-          <w:rFonts w:ascii="Consolas" w:hAnsi="Consolas"/>
-          <w:sz w:val="20"/>
-        </w:rPr>
-        <w:t>i</w:t>
-      </w:r>
-      <w:proofErr w:type="spellEnd"/>
-      <w:r>
-        <w:rPr>
-          <w:rFonts w:ascii="Consolas" w:hAnsi="Consolas"/>
-          <w:sz w:val="20"/>
-        </w:rPr>
-        <w:t xml:space="preserve"> = offset; </w:t>
-      </w:r>
-      <w:proofErr w:type="spellStart"/>
-      <w:r>
-        <w:rPr>
-          <w:rFonts w:ascii="Consolas" w:hAnsi="Consolas"/>
-          <w:sz w:val="20"/>
-        </w:rPr>
-        <w:t>i</w:t>
-      </w:r>
-      <w:proofErr w:type="spellEnd"/>
-      <w:r>
-        <w:rPr>
-          <w:rFonts w:ascii="Consolas" w:hAnsi="Consolas"/>
-          <w:sz w:val="20"/>
-        </w:rPr>
-        <w:t xml:space="preserve"> &gt; value1; </w:t>
-      </w:r>
-      <w:proofErr w:type="spellStart"/>
-      <w:r>
-        <w:rPr>
-          <w:rFonts w:ascii="Consolas" w:hAnsi="Consolas"/>
-          <w:sz w:val="20"/>
-        </w:rPr>
-        <w:t>i</w:t>
-      </w:r>
-      <w:proofErr w:type="spellEnd"/>
-      <w:r>
-        <w:rPr>
-          <w:rFonts w:ascii="Consolas" w:hAnsi="Consolas"/>
-          <w:sz w:val="20"/>
-        </w:rPr>
-        <w:t xml:space="preserve">--) { </w:t>
-      </w:r>
-      <w:proofErr w:type="spellStart"/>
-      <w:r>
-        <w:rPr>
-          <w:rFonts w:ascii="Consolas" w:hAnsi="Consolas"/>
-          <w:sz w:val="20"/>
-        </w:rPr>
-        <w:t>printf</w:t>
-      </w:r>
-      <w:proofErr w:type="spellEnd"/>
-      <w:r>
-        <w:rPr>
-          <w:rFonts w:ascii="Consolas" w:hAnsi="Consolas"/>
-          <w:sz w:val="20"/>
-        </w:rPr>
-        <w:t xml:space="preserve">("-"); } </w:t>
-      </w:r>
-      <w:proofErr w:type="spellStart"/>
-      <w:r>
-        <w:rPr>
-          <w:rFonts w:ascii="Consolas" w:hAnsi="Consolas"/>
-          <w:sz w:val="20"/>
-        </w:rPr>
-        <w:t>printf</w:t>
-      </w:r>
-      <w:proofErr w:type="spellEnd"/>
-      <w:r>
-        <w:rPr>
-          <w:rFonts w:ascii="Consolas" w:hAnsi="Consolas"/>
-          <w:sz w:val="20"/>
-        </w:rPr>
-        <w:t>("|"); for(</w:t>
-      </w:r>
-      <w:proofErr w:type="spellStart"/>
-      <w:r>
-        <w:rPr>
-          <w:rFonts w:ascii="Consolas" w:hAnsi="Consolas"/>
-          <w:sz w:val="20"/>
-        </w:rPr>
-        <w:t>i</w:t>
-      </w:r>
-      <w:proofErr w:type="spellEnd"/>
-      <w:r>
-        <w:rPr>
-          <w:rFonts w:ascii="Consolas" w:hAnsi="Consolas"/>
-          <w:sz w:val="20"/>
-        </w:rPr>
-        <w:t xml:space="preserve"> = offset; </w:t>
-      </w:r>
-      <w:proofErr w:type="spellStart"/>
-      <w:r>
-        <w:rPr>
-          <w:rFonts w:ascii="Consolas" w:hAnsi="Consolas"/>
-          <w:sz w:val="20"/>
-        </w:rPr>
-        <w:t>i</w:t>
-      </w:r>
-      <w:proofErr w:type="spellEnd"/>
-      <w:r>
-        <w:rPr>
-          <w:rFonts w:ascii="Consolas" w:hAnsi="Consolas"/>
-          <w:sz w:val="20"/>
-        </w:rPr>
-        <w:t xml:space="preserve"> &gt; value2; </w:t>
-      </w:r>
-      <w:proofErr w:type="spellStart"/>
-      <w:r>
-        <w:rPr>
-          <w:rFonts w:ascii="Consolas" w:hAnsi="Consolas"/>
-          <w:sz w:val="20"/>
-        </w:rPr>
-        <w:t>i</w:t>
-      </w:r>
-      <w:proofErr w:type="spellEnd"/>
-      <w:r>
-        <w:rPr>
-          <w:rFonts w:ascii="Consolas" w:hAnsi="Consolas"/>
-          <w:sz w:val="20"/>
-        </w:rPr>
-        <w:t xml:space="preserve">--) { </w:t>
-      </w:r>
-      <w:proofErr w:type="spellStart"/>
-      <w:r>
-        <w:rPr>
-          <w:rFonts w:ascii="Consolas" w:hAnsi="Consolas"/>
-          <w:sz w:val="20"/>
-        </w:rPr>
-        <w:t>printf</w:t>
-      </w:r>
-      <w:proofErr w:type="spellEnd"/>
-      <w:r>
-        <w:rPr>
-          <w:rFonts w:ascii="Consolas" w:hAnsi="Consolas"/>
-          <w:sz w:val="20"/>
-        </w:rPr>
-        <w:t xml:space="preserve">("+"); } } else { if(!noise) { </w:t>
-      </w:r>
-      <w:proofErr w:type="spellStart"/>
-      <w:r>
-        <w:rPr>
-          <w:rFonts w:ascii="Consolas" w:hAnsi="Consolas"/>
-          <w:sz w:val="20"/>
-        </w:rPr>
-        <w:t>digitalWrite</w:t>
-      </w:r>
-      <w:proofErr w:type="spellEnd"/>
-      <w:r>
-        <w:rPr>
-          <w:rFonts w:ascii="Consolas" w:hAnsi="Consolas"/>
-          <w:sz w:val="20"/>
-        </w:rPr>
-        <w:t xml:space="preserve"> (0, LOW); </w:t>
-      </w:r>
-      <w:proofErr w:type="spellStart"/>
-      <w:r>
-        <w:rPr>
-          <w:rFonts w:ascii="Consolas" w:hAnsi="Consolas"/>
-          <w:sz w:val="20"/>
-        </w:rPr>
-        <w:t>digitalWrite</w:t>
-      </w:r>
-      <w:proofErr w:type="spellEnd"/>
-      <w:r>
-        <w:rPr>
-          <w:rFonts w:ascii="Consolas" w:hAnsi="Consolas"/>
-          <w:sz w:val="20"/>
-        </w:rPr>
-        <w:t xml:space="preserve"> (1, LOW); } } } }</w:t>
-      </w:r>
-    </w:p>
-    <w:p>
-      <w:pPr>
-        <w:pStyle w:val="NormalWeb"/>
-        <w:spacing w:line="480" w:lineRule="auto"/>
-        <w:rPr>
-          <w:rFonts w:ascii="Consolas" w:hAnsi="Consolas"/>
-          <w:sz w:val="20"/>
-        </w:rPr>
-      </w:pPr>
-      <w:proofErr w:type="gramStart"/>
-      <w:r>
-        <w:rPr>
-          <w:rFonts w:ascii="Consolas" w:hAnsi="Consolas"/>
-          <w:sz w:val="20"/>
-        </w:rPr>
-        <w:t>return</w:t>
-      </w:r>
-      <w:proofErr w:type="gramEnd"/>
-      <w:r>
-        <w:rPr>
-          <w:rFonts w:ascii="Consolas" w:hAnsi="Consolas"/>
-          <w:sz w:val="20"/>
-        </w:rPr>
-        <w:t xml:space="preserve"> 0; }</w:t>
-      </w:r>
-    </w:p>
-    <w:p>
-      <w:pPr>
-        <w:pStyle w:val="NormalWeb"/>
-        <w:spacing w:line="480" w:lineRule="auto"/>
-      </w:pPr>
-    </w:p>
+    </w:p>
+    <w:p/>
     <w:p>
       <w:pPr>
         <w:spacing w:line="480" w:lineRule="auto"/>
@@ -8869,27 +7207,31 @@
           <w:szCs w:val="32"/>
         </w:rPr>
       </w:pPr>
-    </w:p>
-    <w:p>
-      <w:pPr>
-        <w:spacing w:line="480" w:lineRule="auto"/>
+      <w:r>
         <w:rPr>
           <w:rFonts w:asciiTheme="majorHAnsi" w:eastAsiaTheme="majorEastAsia" w:hAnsiTheme="majorHAnsi" w:cstheme="majorBidi"/>
           <w:color w:val="2E74B5" w:themeColor="accent1" w:themeShade="BF"/>
           <w:sz w:val="32"/>
           <w:szCs w:val="32"/>
         </w:rPr>
-      </w:pPr>
-      <w:r>
+        <w:t>3.2.2.1 Temperature Sensor</w:t>
+      </w:r>
+    </w:p>
+    <w:p>
+      <w:r>
+        <w:t>Used Sense Hat sensor and instruction</w:t>
+      </w:r>
+    </w:p>
+    <w:p>
+      <w:pPr>
+        <w:spacing w:line="480" w:lineRule="auto"/>
         <w:rPr>
           <w:rFonts w:asciiTheme="majorHAnsi" w:eastAsiaTheme="majorEastAsia" w:hAnsiTheme="majorHAnsi" w:cstheme="majorBidi"/>
           <w:color w:val="2E74B5" w:themeColor="accent1" w:themeShade="BF"/>
           <w:sz w:val="32"/>
           <w:szCs w:val="32"/>
         </w:rPr>
-        <w:t xml:space="preserve">3.3 AWS &amp; </w:t>
-      </w:r>
-      <w:proofErr w:type="spellStart"/>
+      </w:pPr>
       <w:r>
         <w:rPr>
           <w:rFonts w:asciiTheme="majorHAnsi" w:eastAsiaTheme="majorEastAsia" w:hAnsiTheme="majorHAnsi" w:cstheme="majorBidi"/>
@@ -8897,17 +7239,679 @@
           <w:sz w:val="32"/>
           <w:szCs w:val="32"/>
         </w:rPr>
-        <w:t>DynamoDB</w:t>
-      </w:r>
-      <w:proofErr w:type="spellEnd"/>
-      <w:r>
+        <w:t>3.2.2.2 Moisture Sensor</w:t>
+      </w:r>
+    </w:p>
+    <w:p>
+      <w:r>
+        <w:t>First, connect the – (minus)</w:t>
+      </w:r>
+      <w:r>
+        <w:t xml:space="preserve"> pin to the ground pin on the Raspberry Pi 3 (Pin </w:t>
+      </w:r>
+      <w:r>
+        <w:t>6</w:t>
+      </w:r>
+      <w:r>
+        <w:t xml:space="preserve">), </w:t>
+      </w:r>
+      <w:r>
+        <w:t xml:space="preserve"> + (plus)</w:t>
+      </w:r>
+      <w:r>
+        <w:t xml:space="preserve"> </w:t>
+      </w:r>
+      <w:r>
+        <w:t>pin is to 5</w:t>
+      </w:r>
+      <w:r>
+        <w:t xml:space="preserve"> V on Pi (</w:t>
+      </w:r>
+      <w:r>
+        <w:t>pin 2</w:t>
+      </w:r>
+      <w:r>
+        <w:t>)</w:t>
+      </w:r>
+      <w:r>
+        <w:t>, and the S-indicated pin</w:t>
+      </w:r>
+      <w:r>
+        <w:t xml:space="preserve"> to pin 1</w:t>
+      </w:r>
+      <w:r>
+        <w:t>8</w:t>
+      </w:r>
+      <w:r>
+        <w:t xml:space="preserve"> according to the Raspberry Pi 3 GPIO pin diagram</w:t>
+      </w:r>
+      <w:r>
+        <w:t xml:space="preserve"> [GPIO24]</w:t>
+      </w:r>
+    </w:p>
+    <w:p>
+      <w:r>
+        <w:rPr>
+          <w:highlight w:val="yellow"/>
+        </w:rPr>
+        <w:t>&lt;Insert code here&gt;</w:t>
+      </w:r>
+    </w:p>
+    <w:p>
+      <w:pPr>
+        <w:pStyle w:val="ListParagraph"/>
+        <w:numPr>
+          <w:ilvl w:val="3"/>
+          <w:numId w:val="9"/>
+        </w:numPr>
+        <w:spacing w:line="480" w:lineRule="auto"/>
         <w:rPr>
           <w:rFonts w:asciiTheme="majorHAnsi" w:eastAsiaTheme="majorEastAsia" w:hAnsiTheme="majorHAnsi" w:cstheme="majorBidi"/>
           <w:color w:val="2E74B5" w:themeColor="accent1" w:themeShade="BF"/>
           <w:sz w:val="32"/>
           <w:szCs w:val="32"/>
         </w:rPr>
-        <w:t xml:space="preserve"> Database</w:t>
+      </w:pPr>
+      <w:r>
+        <w:rPr>
+          <w:rFonts w:asciiTheme="majorHAnsi" w:eastAsiaTheme="majorEastAsia" w:hAnsiTheme="majorHAnsi" w:cstheme="majorBidi"/>
+          <w:color w:val="2E74B5" w:themeColor="accent1" w:themeShade="BF"/>
+          <w:sz w:val="32"/>
+          <w:szCs w:val="32"/>
+        </w:rPr>
+        <w:t xml:space="preserve"> </w:t>
+      </w:r>
+      <w:r>
+        <w:rPr>
+          <w:rFonts w:asciiTheme="majorHAnsi" w:eastAsiaTheme="majorEastAsia" w:hAnsiTheme="majorHAnsi" w:cstheme="majorBidi"/>
+          <w:color w:val="2E74B5" w:themeColor="accent1" w:themeShade="BF"/>
+          <w:sz w:val="32"/>
+          <w:szCs w:val="32"/>
+        </w:rPr>
+        <w:t xml:space="preserve">Sound </w:t>
+      </w:r>
+      <w:r>
+        <w:rPr>
+          <w:rFonts w:asciiTheme="majorHAnsi" w:eastAsiaTheme="majorEastAsia" w:hAnsiTheme="majorHAnsi" w:cstheme="majorBidi"/>
+          <w:color w:val="2E74B5" w:themeColor="accent1" w:themeShade="BF"/>
+          <w:sz w:val="32"/>
+          <w:szCs w:val="32"/>
+        </w:rPr>
+        <w:t xml:space="preserve">Level Detector </w:t>
+      </w:r>
+      <w:r>
+        <w:rPr>
+          <w:rFonts w:asciiTheme="majorHAnsi" w:eastAsiaTheme="majorEastAsia" w:hAnsiTheme="majorHAnsi" w:cstheme="majorBidi"/>
+          <w:color w:val="2E74B5" w:themeColor="accent1" w:themeShade="BF"/>
+          <w:sz w:val="32"/>
+          <w:szCs w:val="32"/>
+        </w:rPr>
+        <w:t>Sensor</w:t>
+      </w:r>
+    </w:p>
+    <w:p>
+      <w:pPr>
+        <w:pStyle w:val="NormalWeb"/>
+        <w:spacing w:line="480" w:lineRule="auto"/>
+      </w:pPr>
+      <w:r>
+        <w:t xml:space="preserve">Followed Sunfounder tutorial on connecting sound sensors to Raspberry Pi with modifications </w:t>
+      </w:r>
+      <w:r>
+        <w:rPr>
+          <w:highlight w:val="yellow"/>
+        </w:rPr>
+        <w:t>&lt;mention mods here&gt;</w:t>
+      </w:r>
+      <w:r>
+        <w:t xml:space="preserve">. </w:t>
+      </w:r>
+      <w:r>
+        <w:t>The time n</w:t>
+      </w:r>
+      <w:r>
+        <w:t>eeded</w:t>
+      </w:r>
+      <w:r>
+        <w:t xml:space="preserve"> was no</w:t>
+      </w:r>
+      <w:r>
+        <w:t xml:space="preserve"> more than 2 hours of soldering</w:t>
+      </w:r>
+      <w:r>
+        <w:t>, n</w:t>
+      </w:r>
+      <w:r>
+        <w:t>o m</w:t>
+      </w:r>
+      <w:r>
+        <w:t xml:space="preserve">ore than 2 hours of programming and calibration, and was around </w:t>
+      </w:r>
+      <w:r>
+        <w:t>30 minutes of connecting parts</w:t>
+      </w:r>
+      <w:r>
+        <w:t xml:space="preserve">. </w:t>
+      </w:r>
+    </w:p>
+    <w:p>
+      <w:pPr>
+        <w:pStyle w:val="NormalWeb"/>
+        <w:spacing w:line="480" w:lineRule="auto"/>
+      </w:pPr>
+      <w:r>
+        <w:t xml:space="preserve">Sound Sensor schematic: </w:t>
+      </w:r>
+      <w:r>
+        <w:rPr>
+          <w:highlight w:val="yellow"/>
+        </w:rPr>
+        <w:t>&lt;Insert diagram here&gt;</w:t>
+      </w:r>
+    </w:p>
+    <w:p>
+      <w:pPr>
+        <w:pStyle w:val="NormalWeb"/>
+        <w:spacing w:line="480" w:lineRule="auto"/>
+        <w:rPr>
+          <w:rFonts w:ascii="Consolas" w:hAnsi="Consolas"/>
+        </w:rPr>
+      </w:pPr>
+      <w:r>
+        <w:t xml:space="preserve">The program </w:t>
+      </w:r>
+      <w:r>
+        <w:t>needed to test the sound sensor is included below and in the HVAC Github link under the name NoiseDetector.c. R</w:t>
+      </w:r>
+      <w:r>
+        <w:t xml:space="preserve">un </w:t>
+      </w:r>
+      <w:r>
+        <w:t xml:space="preserve">the code with administrator permissions: </w:t>
+      </w:r>
+      <w:r>
+        <w:rPr>
+          <w:rFonts w:ascii="Consolas" w:hAnsi="Consolas"/>
+        </w:rPr>
+        <w:t>sudo</w:t>
+      </w:r>
+      <w:r>
+        <w:rPr>
+          <w:rFonts w:ascii="Consolas" w:hAnsi="Consolas"/>
+        </w:rPr>
+        <w:t xml:space="preserve"> </w:t>
+      </w:r>
+      <w:r>
+        <w:rPr>
+          <w:rFonts w:ascii="Consolas" w:hAnsi="Consolas"/>
+        </w:rPr>
+        <w:lastRenderedPageBreak/>
+        <w:t>./NoiseDetector</w:t>
+      </w:r>
+      <w:r>
+        <w:t>. Compile</w:t>
+      </w:r>
+      <w:r>
+        <w:t xml:space="preserve"> the code</w:t>
+      </w:r>
+      <w:r>
+        <w:t xml:space="preserve"> with </w:t>
+      </w:r>
+      <w:r>
+        <w:rPr>
+          <w:rFonts w:ascii="Consolas" w:hAnsi="Consolas"/>
+        </w:rPr>
+        <w:t xml:space="preserve">gcc –Wall –o </w:t>
+      </w:r>
+      <w:r>
+        <w:rPr>
+          <w:rFonts w:ascii="Consolas" w:hAnsi="Consolas"/>
+        </w:rPr>
+        <w:t>NoiseDetector</w:t>
+      </w:r>
+      <w:r>
+        <w:rPr>
+          <w:rFonts w:ascii="Consolas" w:hAnsi="Consolas"/>
+        </w:rPr>
+        <w:t xml:space="preserve"> NoiseDetector.c –lwiringpi -lm</w:t>
+      </w:r>
+    </w:p>
+    <w:p>
+      <w:pPr>
+        <w:pStyle w:val="NormalWeb"/>
+        <w:spacing w:line="480" w:lineRule="auto"/>
+      </w:pPr>
+      <w:r>
+        <w:t>Each of the sound sensors should be teste</w:t>
+      </w:r>
+      <w:r>
+        <w:t xml:space="preserve">d and calibrated appropriately </w:t>
+      </w:r>
+      <w:r>
+        <w:t>to have close to equal sound sensitivity</w:t>
+      </w:r>
+      <w:r>
+        <w:t>.</w:t>
+      </w:r>
+      <w:r>
+        <w:t xml:space="preserve"> </w:t>
+      </w:r>
+      <w:r>
+        <w:t>I</w:t>
+      </w:r>
+      <w:r>
+        <w:t xml:space="preserve">f not, </w:t>
+      </w:r>
+      <w:r>
+        <w:t>the PCF pin slo</w:t>
+      </w:r>
+      <w:r>
+        <w:t xml:space="preserve">ts or </w:t>
+      </w:r>
+      <w:r>
+        <w:t xml:space="preserve">the sound sensor </w:t>
+      </w:r>
+      <w:r>
+        <w:t>hardware</w:t>
+      </w:r>
+      <w:r>
+        <w:t xml:space="preserve"> itself</w:t>
+      </w:r>
+      <w:r>
+        <w:t xml:space="preserve"> may need to be replaced. Changing cables and the PCF input slots for the sound sensors can provide a</w:t>
+      </w:r>
+      <w:r>
+        <w:t xml:space="preserve"> different result.</w:t>
+      </w:r>
+    </w:p>
+    <w:p>
+      <w:pPr>
+        <w:pStyle w:val="Heading2"/>
+        <w:spacing w:line="480" w:lineRule="auto"/>
+      </w:pPr>
+      <w:r>
+        <w:t>Code:</w:t>
+      </w:r>
+    </w:p>
+    <w:p>
+      <w:pPr>
+        <w:pStyle w:val="NormalWeb"/>
+        <w:spacing w:line="480" w:lineRule="auto"/>
+        <w:rPr>
+          <w:rFonts w:ascii="Consolas" w:hAnsi="Consolas"/>
+          <w:sz w:val="20"/>
+        </w:rPr>
+      </w:pPr>
+      <w:r>
+        <w:rPr>
+          <w:rFonts w:ascii="Consolas" w:hAnsi="Consolas"/>
+          <w:sz w:val="20"/>
+        </w:rPr>
+        <w:t>#include &lt;stdio.h&gt; #include &lt;stdlib.h&gt; #include &lt;wiringPi.h&gt; #include &lt;pcf8591.h&gt; #include &lt;math.h&gt;</w:t>
+      </w:r>
+    </w:p>
+    <w:p>
+      <w:pPr>
+        <w:pStyle w:val="NormalWeb"/>
+        <w:spacing w:line="480" w:lineRule="auto"/>
+        <w:rPr>
+          <w:rFonts w:ascii="Consolas" w:hAnsi="Consolas"/>
+          <w:sz w:val="20"/>
+        </w:rPr>
+      </w:pPr>
+      <w:r>
+        <w:rPr>
+          <w:rFonts w:ascii="Consolas" w:hAnsi="Consolas"/>
+          <w:sz w:val="20"/>
+        </w:rPr>
+        <w:t>#define PCF 120</w:t>
+      </w:r>
+    </w:p>
+    <w:p>
+      <w:pPr>
+        <w:pStyle w:val="NormalWeb"/>
+        <w:spacing w:line="480" w:lineRule="auto"/>
+        <w:rPr>
+          <w:rFonts w:ascii="Consolas" w:hAnsi="Consolas"/>
+          <w:sz w:val="20"/>
+        </w:rPr>
+      </w:pPr>
+      <w:r>
+        <w:rPr>
+          <w:rFonts w:ascii="Consolas" w:hAnsi="Consolas"/>
+          <w:sz w:val="20"/>
+        </w:rPr>
+        <w:t>int main (void) { int value1, value2; int data1, data2; int counter = 0; int step = 1; //1 int i = 0; int offset = 85; //85 int deviation = 10; //10 int noiseCounter = 0; int noiseDuration = 5; //20 int noiseOffCounter = 0; int noiseOffDuration = 1000; //1000 int noise = 0;</w:t>
+      </w:r>
+    </w:p>
+    <w:p>
+      <w:pPr>
+        <w:pStyle w:val="NormalWeb"/>
+        <w:spacing w:line="480" w:lineRule="auto"/>
+        <w:rPr>
+          <w:rFonts w:ascii="Consolas" w:hAnsi="Consolas"/>
+          <w:sz w:val="20"/>
+        </w:rPr>
+      </w:pPr>
+      <w:r>
+        <w:rPr>
+          <w:rFonts w:ascii="Consolas" w:hAnsi="Consolas"/>
+          <w:sz w:val="20"/>
+        </w:rPr>
+        <w:t>if (wiringPiSetup () == -1) { printf("Error at wiringPiSetup()"); return 1 ; }</w:t>
+      </w:r>
+    </w:p>
+    <w:p>
+      <w:pPr>
+        <w:pStyle w:val="NormalWeb"/>
+        <w:spacing w:line="480" w:lineRule="auto"/>
+        <w:rPr>
+          <w:rFonts w:ascii="Consolas" w:hAnsi="Consolas"/>
+          <w:sz w:val="20"/>
+        </w:rPr>
+      </w:pPr>
+      <w:r>
+        <w:rPr>
+          <w:rFonts w:ascii="Consolas" w:hAnsi="Consolas"/>
+          <w:sz w:val="20"/>
+        </w:rPr>
+        <w:t>pinMode (0, OUTPUT) ; // aka BCM_GPIO pin 17 pinMode (1, OUTPUT) ; // aka BCM_GPIO pin 18</w:t>
+      </w:r>
+    </w:p>
+    <w:p>
+      <w:pPr>
+        <w:pStyle w:val="NormalWeb"/>
+        <w:spacing w:line="480" w:lineRule="auto"/>
+        <w:rPr>
+          <w:rFonts w:ascii="Consolas" w:hAnsi="Consolas"/>
+          <w:sz w:val="20"/>
+        </w:rPr>
+      </w:pPr>
+      <w:r>
+        <w:rPr>
+          <w:rFonts w:ascii="Consolas" w:hAnsi="Consolas"/>
+          <w:sz w:val="20"/>
+        </w:rPr>
+        <w:t>// Setup pcf8591 on base pin 120, and address 0x48 // printf("%d\n", ++step);</w:t>
+      </w:r>
+    </w:p>
+    <w:p>
+      <w:pPr>
+        <w:pStyle w:val="NormalWeb"/>
+        <w:spacing w:line="480" w:lineRule="auto"/>
+        <w:rPr>
+          <w:rFonts w:ascii="Consolas" w:hAnsi="Consolas"/>
+          <w:sz w:val="20"/>
+        </w:rPr>
+      </w:pPr>
+      <w:r>
+        <w:rPr>
+          <w:rFonts w:ascii="Consolas" w:hAnsi="Consolas"/>
+          <w:sz w:val="20"/>
+        </w:rPr>
+        <w:t>if (pcf8591Setup (PCF, 0x48) == -1) { printf("Error at pcf8591Setup()"); return 1 ; } printf("Lowest noise level \t\t\t%d\n", offset); printf("Data has been generalized with weight value of %d\n", step);</w:t>
+      </w:r>
+    </w:p>
+    <w:p>
+      <w:pPr>
+        <w:pStyle w:val="NormalWeb"/>
+        <w:spacing w:line="480" w:lineRule="auto"/>
+        <w:rPr>
+          <w:rFonts w:ascii="Consolas" w:hAnsi="Consolas"/>
+          <w:sz w:val="20"/>
+        </w:rPr>
+      </w:pPr>
+      <w:r>
+        <w:rPr>
+          <w:rFonts w:ascii="Consolas" w:hAnsi="Consolas"/>
+          <w:sz w:val="20"/>
+        </w:rPr>
+        <w:lastRenderedPageBreak/>
+        <w:t>while(1) // loop forever { data1 += analogRead (PCF + 0); //white - local data2 += analogRead (PCF + 1); //yellow - remote counter++; if(noise) { noiseOffCounter++; }</w:t>
+      </w:r>
+    </w:p>
+    <w:p>
+      <w:pPr>
+        <w:pStyle w:val="NormalWeb"/>
+        <w:spacing w:line="480" w:lineRule="auto"/>
+        <w:rPr>
+          <w:rFonts w:ascii="Consolas" w:hAnsi="Consolas"/>
+          <w:sz w:val="20"/>
+        </w:rPr>
+      </w:pPr>
+      <w:r>
+        <w:rPr>
+          <w:rFonts w:ascii="Consolas" w:hAnsi="Consolas"/>
+          <w:sz w:val="20"/>
+        </w:rPr>
+        <w:t>if(counter == step ) { counter = 0; value1 = round((double)data1 / step); value2 = round((double)data2 / step); data1 = 0; data2 = 0;</w:t>
+      </w:r>
+    </w:p>
+    <w:p>
+      <w:pPr>
+        <w:pStyle w:val="NormalWeb"/>
+        <w:spacing w:line="480" w:lineRule="auto"/>
+        <w:rPr>
+          <w:rFonts w:ascii="Consolas" w:hAnsi="Consolas"/>
+          <w:sz w:val="20"/>
+        </w:rPr>
+      </w:pPr>
+      <w:r>
+        <w:rPr>
+          <w:rFonts w:ascii="Consolas" w:hAnsi="Consolas"/>
+          <w:sz w:val="20"/>
+        </w:rPr>
+        <w:t>if ((value1 &lt; offset) || (value2 &lt; offset)) {</w:t>
+      </w:r>
+    </w:p>
+    <w:p>
+      <w:pPr>
+        <w:pStyle w:val="NormalWeb"/>
+        <w:spacing w:line="480" w:lineRule="auto"/>
+        <w:rPr>
+          <w:rFonts w:ascii="Consolas" w:hAnsi="Consolas"/>
+          <w:sz w:val="20"/>
+        </w:rPr>
+      </w:pPr>
+      <w:r>
+        <w:rPr>
+          <w:rFonts w:ascii="Consolas" w:hAnsi="Consolas"/>
+          <w:sz w:val="20"/>
+        </w:rPr>
+        <w:t>if( abs (value1 - value2) &lt; deviation) { if (++noiseCounter &gt; noiseDuration) { noiseCounter = 0; noiseOffCounter = 0; noise = 1; } } else { if(noise) { if(noiseOffCounter &gt; noiseOffDuration) { noiseOffCounter = 0; noise = 0; } } else if( --noiseCounter &lt; 0) { noiseCounter = 0; } }</w:t>
+      </w:r>
+    </w:p>
+    <w:p>
+      <w:pPr>
+        <w:pStyle w:val="NormalWeb"/>
+        <w:spacing w:line="480" w:lineRule="auto"/>
+        <w:rPr>
+          <w:rFonts w:ascii="Consolas" w:hAnsi="Consolas"/>
+          <w:sz w:val="20"/>
+        </w:rPr>
+      </w:pPr>
+      <w:r>
+        <w:rPr>
+          <w:rFonts w:ascii="Consolas" w:hAnsi="Consolas"/>
+          <w:sz w:val="20"/>
+        </w:rPr>
+        <w:t>if(noise) { printf("\n\tNOISE !!!! #1:%3d #2:%3d", value1, value2); //both microphones are sensing noise - red digitalWrite (0, LOW); digitalWrite (1, HIGH); } else { printf("\n\tVoice In!! #1:%3d #2:%3d", value1, value2); // Voice in at any of microphones - green digitalWrite (0, HIGH); digitalWrite (1, LOW); }</w:t>
+      </w:r>
+    </w:p>
+    <w:p>
+      <w:pPr>
+        <w:pStyle w:val="NormalWeb"/>
+        <w:spacing w:line="480" w:lineRule="auto"/>
+        <w:rPr>
+          <w:rFonts w:ascii="Consolas" w:hAnsi="Consolas"/>
+          <w:sz w:val="20"/>
+        </w:rPr>
+      </w:pPr>
+      <w:r>
+        <w:rPr>
+          <w:rFonts w:ascii="Consolas" w:hAnsi="Consolas"/>
+          <w:sz w:val="20"/>
+        </w:rPr>
+        <w:t>for(i = offset; (i &gt; offset - value1) &amp;&amp; (i &gt; 0); i--) { printf(" "); } for(i = offset; i &gt; value1; i--) { printf("-"); } printf("|"); for(i = offset; i &gt; value2; i--) { printf("+"); } } else { if(!noise) { digitalWrite (0, LOW); digitalWrite (1, LOW); } } } }</w:t>
+      </w:r>
+    </w:p>
+    <w:p>
+      <w:pPr>
+        <w:pStyle w:val="NormalWeb"/>
+        <w:spacing w:line="480" w:lineRule="auto"/>
+        <w:rPr>
+          <w:rFonts w:ascii="Consolas" w:hAnsi="Consolas"/>
+          <w:sz w:val="20"/>
+        </w:rPr>
+      </w:pPr>
+      <w:r>
+        <w:rPr>
+          <w:rFonts w:ascii="Consolas" w:hAnsi="Consolas"/>
+          <w:sz w:val="20"/>
+        </w:rPr>
+        <w:t>return 0; }</w:t>
+      </w:r>
+    </w:p>
+    <w:p>
+      <w:pPr>
+        <w:pStyle w:val="NormalWeb"/>
+        <w:spacing w:line="480" w:lineRule="auto"/>
+      </w:pPr>
+    </w:p>
+    <w:p>
+      <w:pPr>
+        <w:spacing w:line="480" w:lineRule="auto"/>
+        <w:rPr>
+          <w:rFonts w:asciiTheme="majorHAnsi" w:eastAsiaTheme="majorEastAsia" w:hAnsiTheme="majorHAnsi" w:cstheme="majorBidi"/>
+          <w:color w:val="2E74B5" w:themeColor="accent1" w:themeShade="BF"/>
+          <w:sz w:val="32"/>
+          <w:szCs w:val="32"/>
+        </w:rPr>
+      </w:pPr>
+      <w:r>
+        <w:rPr>
+          <w:rFonts w:asciiTheme="majorHAnsi" w:eastAsiaTheme="majorEastAsia" w:hAnsiTheme="majorHAnsi" w:cstheme="majorBidi"/>
+          <w:color w:val="2E74B5" w:themeColor="accent1" w:themeShade="BF"/>
+          <w:sz w:val="32"/>
+          <w:szCs w:val="32"/>
+        </w:rPr>
+        <w:t>3.2.2.</w:t>
+      </w:r>
+      <w:r>
+        <w:rPr>
+          <w:rFonts w:asciiTheme="majorHAnsi" w:eastAsiaTheme="majorEastAsia" w:hAnsiTheme="majorHAnsi" w:cstheme="majorBidi"/>
+          <w:color w:val="2E74B5" w:themeColor="accent1" w:themeShade="BF"/>
+          <w:sz w:val="32"/>
+          <w:szCs w:val="32"/>
+        </w:rPr>
+        <w:t>4</w:t>
+      </w:r>
+      <w:r>
+        <w:rPr>
+          <w:rFonts w:asciiTheme="majorHAnsi" w:eastAsiaTheme="majorEastAsia" w:hAnsiTheme="majorHAnsi" w:cstheme="majorBidi"/>
+          <w:color w:val="2E74B5" w:themeColor="accent1" w:themeShade="BF"/>
+          <w:sz w:val="32"/>
+          <w:szCs w:val="32"/>
+        </w:rPr>
+        <w:t xml:space="preserve"> </w:t>
+      </w:r>
+      <w:r>
+        <w:rPr>
+          <w:rFonts w:asciiTheme="majorHAnsi" w:eastAsiaTheme="majorEastAsia" w:hAnsiTheme="majorHAnsi" w:cstheme="majorBidi"/>
+          <w:color w:val="2E74B5" w:themeColor="accent1" w:themeShade="BF"/>
+          <w:sz w:val="32"/>
+          <w:szCs w:val="32"/>
+        </w:rPr>
+        <w:t>Touch</w:t>
+      </w:r>
+      <w:r>
+        <w:rPr>
+          <w:rFonts w:asciiTheme="majorHAnsi" w:eastAsiaTheme="majorEastAsia" w:hAnsiTheme="majorHAnsi" w:cstheme="majorBidi"/>
+          <w:color w:val="2E74B5" w:themeColor="accent1" w:themeShade="BF"/>
+          <w:sz w:val="32"/>
+          <w:szCs w:val="32"/>
+        </w:rPr>
+        <w:t xml:space="preserve"> Sensor</w:t>
+      </w:r>
+    </w:p>
+    <w:p>
+      <w:r>
+        <w:t>First, connect the G-indicated pin to the ground pin on the Raspberry Pi 3</w:t>
+      </w:r>
+      <w:r>
+        <w:t xml:space="preserve"> </w:t>
+      </w:r>
+      <w:r>
+        <w:t>(</w:t>
+      </w:r>
+      <w:r>
+        <w:t>Pin 9</w:t>
+      </w:r>
+      <w:r>
+        <w:t xml:space="preserve">), </w:t>
+      </w:r>
+      <w:r>
+        <w:t xml:space="preserve"> V is to 3.3 V </w:t>
+      </w:r>
+      <w:r>
+        <w:t>on Pi</w:t>
+      </w:r>
+      <w:r>
+        <w:t xml:space="preserve"> (pin 1)</w:t>
+      </w:r>
+      <w:r>
+        <w:t>, and the out to pin 16 according to the Raspberry Pi 3 GPIO pin diagram</w:t>
+      </w:r>
+      <w:r>
+        <w:t xml:space="preserve"> [GPIO23].</w:t>
+      </w:r>
+    </w:p>
+    <w:p>
+      <w:r>
+        <w:rPr>
+          <w:highlight w:val="yellow"/>
+        </w:rPr>
+        <w:lastRenderedPageBreak/>
+        <w:t>&lt;Insert code here&gt;</w:t>
+      </w:r>
+    </w:p>
+    <w:p>
+      <w:pPr>
+        <w:spacing w:line="480" w:lineRule="auto"/>
+        <w:rPr>
+          <w:rFonts w:asciiTheme="majorHAnsi" w:eastAsiaTheme="majorEastAsia" w:hAnsiTheme="majorHAnsi" w:cstheme="majorBidi"/>
+          <w:color w:val="2E74B5" w:themeColor="accent1" w:themeShade="BF"/>
+          <w:sz w:val="32"/>
+          <w:szCs w:val="32"/>
+        </w:rPr>
+      </w:pPr>
+      <w:r>
+        <w:rPr>
+          <w:rFonts w:asciiTheme="majorHAnsi" w:eastAsiaTheme="majorEastAsia" w:hAnsiTheme="majorHAnsi" w:cstheme="majorBidi"/>
+          <w:color w:val="2E74B5" w:themeColor="accent1" w:themeShade="BF"/>
+          <w:sz w:val="32"/>
+          <w:szCs w:val="32"/>
+        </w:rPr>
+        <w:t>3.3 AWS &amp; DynamoDB Database</w:t>
+      </w:r>
+    </w:p>
+    <w:p>
+      <w:r>
+        <w:t>Sign up for free-tier AWS account and click IoT services button. Follow connecting to Raspberry Pi AWS API guide and Medium link for additional instruction. Followed Embedded C SDK guide to install SDK onto Raspberry Pi (added source code for external programs in</w:t>
+      </w:r>
+      <w:r>
+        <w:t>to appropriate folders and executed make command on parent directory to compile both the external dependencies for the SDK and the actual Embedded C SDK</w:t>
+      </w:r>
+      <w:r>
+        <w:t>)</w:t>
+      </w:r>
+      <w:r>
+        <w:t>. To test AWS IoT, use sample programs in folder and change config.h file for the program to connect to the Rest API link listed in the AWS IoT website.</w:t>
+      </w:r>
+    </w:p>
+    <w:p>
+      <w:r>
+        <w:t>Use created AWS account to set up the DynamoDB table (use free-tier) and PHP code in C programs to interface with database. Going through NoSQL tutorials help with setting up and managing the database.</w:t>
       </w:r>
     </w:p>
     <w:p>
@@ -8915,30 +7919,83 @@
         <w:pStyle w:val="Heading1"/>
         <w:spacing w:line="480" w:lineRule="auto"/>
       </w:pPr>
-      <w:bookmarkStart w:id="85" w:name="_Toc507172387"/>
-      <w:r>
-        <w:lastRenderedPageBreak/>
-        <w:t>3.4 Android Application</w:t>
+      <w:r>
+        <w:t xml:space="preserve">3.4 </w:t>
+      </w:r>
+      <w:bookmarkStart w:id="84" w:name="_Toc507172387"/>
+      <w:r>
+        <w:t>Android Application</w:t>
+      </w:r>
+      <w:bookmarkEnd w:id="84"/>
+    </w:p>
+    <w:p>
+      <w:r>
+        <w:t xml:space="preserve">The Android application allows the user to register an account with the project, login to this account, monitors the HVAC system, and notifies the user of the HVAC condition. Used Android Studio to create application and to test the application, the IDE’s emulator and an Android mobile device was used. </w:t>
+      </w:r>
+      <w:r>
+        <w:t>The Android application can be designed in anyway provided that the main functionality is there. The main Java and XML code is included below.</w:t>
+      </w:r>
+    </w:p>
+    <w:p>
+      <w:r>
+        <w:rPr>
+          <w:highlight w:val="yellow"/>
+        </w:rPr>
+        <w:t>&lt;Insert code here&gt;</w:t>
+      </w:r>
+    </w:p>
+    <w:p/>
+    <w:p>
+      <w:pPr>
+        <w:pStyle w:val="Heading1"/>
+        <w:spacing w:line="480" w:lineRule="auto"/>
+      </w:pPr>
+      <w:bookmarkStart w:id="85" w:name="_Toc507172388"/>
+      <w:r>
+        <w:t>3.5 Website</w:t>
       </w:r>
       <w:bookmarkEnd w:id="85"/>
     </w:p>
     <w:p>
-      <w:pPr>
-        <w:pStyle w:val="Heading1"/>
-        <w:spacing w:line="480" w:lineRule="auto"/>
-      </w:pPr>
-      <w:bookmarkStart w:id="86" w:name="_Toc507172388"/>
-      <w:r>
-        <w:t>3.5 Website</w:t>
-      </w:r>
+      <w:r>
+        <w:t xml:space="preserve">The website interface is under development using HTML, CSS and Javascript with PHP to interface with the Amazon AWS IoT and DynamoDB database created before. </w:t>
+      </w:r>
+      <w:r>
+        <w:t xml:space="preserve">The website shows a status report generated from the data in the database.  </w:t>
+      </w:r>
+      <w:bookmarkStart w:id="86" w:name="_GoBack"/>
       <w:bookmarkEnd w:id="86"/>
-    </w:p>
-    <w:p>
-      <w:pPr>
-        <w:pStyle w:val="Heading1"/>
-        <w:spacing w:line="480" w:lineRule="auto"/>
-      </w:pPr>
-    </w:p>
+      <w:r>
+        <w:t xml:space="preserve">The Graphical User Interface was designed like this: </w:t>
+      </w:r>
+      <w:r>
+        <w:rPr>
+          <w:highlight w:val="yellow"/>
+        </w:rPr>
+        <w:t>&lt;</w:t>
+      </w:r>
+      <w:r>
+        <w:rPr>
+          <w:highlight w:val="yellow"/>
+        </w:rPr>
+        <w:t xml:space="preserve">Slava! </w:t>
+      </w:r>
+      <w:r>
+        <w:rPr>
+          <w:highlight w:val="yellow"/>
+        </w:rPr>
+        <w:t>Insert words here&gt;</w:t>
+      </w:r>
+    </w:p>
+    <w:p>
+      <w:r>
+        <w:rPr>
+          <w:highlight w:val="yellow"/>
+        </w:rPr>
+        <w:t>&lt;Insert code here&gt;</w:t>
+      </w:r>
+    </w:p>
+    <w:p/>
     <w:p>
       <w:pPr>
         <w:spacing w:line="480" w:lineRule="auto"/>
@@ -8948,8 +8005,8 @@
       <w:pPr>
         <w:spacing w:line="480" w:lineRule="auto"/>
         <w:sectPr>
-          <w:headerReference w:type="even" r:id="rId26"/>
-          <w:headerReference w:type="first" r:id="rId27"/>
+          <w:headerReference w:type="even" r:id="rId29"/>
+          <w:headerReference w:type="first" r:id="rId30"/>
           <w:type w:val="oddPage"/>
           <w:pgSz w:w="12240" w:h="15840"/>
           <w:pgMar w:top="1440" w:right="1440" w:bottom="1440" w:left="1440" w:header="720" w:footer="720" w:gutter="0"/>
@@ -9095,7 +8152,7 @@
           <w:tab/>
           <w:t xml:space="preserve">Electronics, 63(4), 426-434. Retrieved from </w:t>
         </w:r>
-        <w:hyperlink r:id="rId28" w:history="1">
+        <w:hyperlink r:id="rId31" w:history="1">
           <w:r>
             <w:rPr>
               <w:rStyle w:val="Hyperlink"/>
@@ -9142,7 +8199,7 @@
         </w:rPr>
         <w:tab/>
       </w:r>
-      <w:hyperlink r:id="rId29" w:history="1">
+      <w:hyperlink r:id="rId32" w:history="1">
         <w:r>
           <w:rPr>
             <w:rStyle w:val="Hyperlink"/>
@@ -9177,45 +8234,29 @@
           <w:rFonts w:asciiTheme="minorHAnsi" w:hAnsiTheme="minorHAnsi" w:cstheme="minorHAnsi"/>
           <w:i w:val="0"/>
         </w:rPr>
-        <w:t>Amazon Web Services, Inc. (</w:t>
-      </w:r>
-      <w:proofErr w:type="spellStart"/>
+        <w:t xml:space="preserve">Amazon Web Services, Inc. (n.d). </w:t>
+      </w:r>
       <w:r>
         <w:rPr>
           <w:rFonts w:asciiTheme="minorHAnsi" w:hAnsiTheme="minorHAnsi" w:cstheme="minorHAnsi"/>
-          <w:i w:val="0"/>
-        </w:rPr>
-        <w:t>n.d</w:t>
-      </w:r>
-      <w:proofErr w:type="spellEnd"/>
+        </w:rPr>
+        <w:t>AWS IoT Developer Guide</w:t>
+      </w:r>
       <w:r>
         <w:rPr>
           <w:rFonts w:asciiTheme="minorHAnsi" w:hAnsiTheme="minorHAnsi" w:cstheme="minorHAnsi"/>
           <w:i w:val="0"/>
         </w:rPr>
-        <w:t xml:space="preserve">). </w:t>
+        <w:t>. Retrieved from</w:t>
       </w:r>
       <w:r>
         <w:rPr>
           <w:rFonts w:asciiTheme="minorHAnsi" w:hAnsiTheme="minorHAnsi" w:cstheme="minorHAnsi"/>
-        </w:rPr>
-        <w:t>AWS IoT Developer Guide</w:t>
-      </w:r>
-      <w:r>
-        <w:rPr>
-          <w:rFonts w:asciiTheme="minorHAnsi" w:hAnsiTheme="minorHAnsi" w:cstheme="minorHAnsi"/>
-          <w:i w:val="0"/>
-        </w:rPr>
-        <w:t>. Retrieved from</w:t>
-      </w:r>
-      <w:r>
-        <w:rPr>
-          <w:rFonts w:asciiTheme="minorHAnsi" w:hAnsiTheme="minorHAnsi" w:cstheme="minorHAnsi"/>
           <w:i w:val="0"/>
         </w:rPr>
         <w:tab/>
       </w:r>
-      <w:hyperlink r:id="rId30" w:history="1">
+      <w:hyperlink r:id="rId33" w:history="1">
         <w:r>
           <w:rPr>
             <w:rStyle w:val="Hyperlink"/>
@@ -9250,52 +8291,36 @@
           <w:rFonts w:asciiTheme="minorHAnsi" w:hAnsiTheme="minorHAnsi" w:cstheme="minorHAnsi"/>
           <w:i w:val="0"/>
         </w:rPr>
-        <w:t>Google LLC &amp; Open Handset Alliance. (</w:t>
-      </w:r>
-      <w:proofErr w:type="spellStart"/>
+        <w:t xml:space="preserve">Google LLC &amp; Open Handset Alliance. (n.d). </w:t>
+      </w:r>
       <w:r>
         <w:rPr>
           <w:rFonts w:asciiTheme="minorHAnsi" w:hAnsiTheme="minorHAnsi" w:cstheme="minorHAnsi"/>
-          <w:i w:val="0"/>
-        </w:rPr>
-        <w:t>n.d</w:t>
-      </w:r>
-      <w:proofErr w:type="spellEnd"/>
+        </w:rPr>
+        <w:t>Android API Guide</w:t>
+      </w:r>
       <w:r>
         <w:rPr>
           <w:rFonts w:asciiTheme="minorHAnsi" w:hAnsiTheme="minorHAnsi" w:cstheme="minorHAnsi"/>
           <w:i w:val="0"/>
         </w:rPr>
-        <w:t xml:space="preserve">). </w:t>
+        <w:t>.</w:t>
       </w:r>
       <w:r>
         <w:rPr>
           <w:rFonts w:asciiTheme="minorHAnsi" w:hAnsiTheme="minorHAnsi" w:cstheme="minorHAnsi"/>
-        </w:rPr>
-        <w:t>Android API Guide</w:t>
+          <w:i w:val="0"/>
+        </w:rPr>
+        <w:t xml:space="preserve"> Retrieved from</w:t>
       </w:r>
       <w:r>
         <w:rPr>
           <w:rFonts w:asciiTheme="minorHAnsi" w:hAnsiTheme="minorHAnsi" w:cstheme="minorHAnsi"/>
           <w:i w:val="0"/>
         </w:rPr>
-        <w:t>.</w:t>
-      </w:r>
-      <w:r>
-        <w:rPr>
-          <w:rFonts w:asciiTheme="minorHAnsi" w:hAnsiTheme="minorHAnsi" w:cstheme="minorHAnsi"/>
-          <w:i w:val="0"/>
-        </w:rPr>
-        <w:t xml:space="preserve"> Retrieved from</w:t>
-      </w:r>
-      <w:r>
-        <w:rPr>
-          <w:rFonts w:asciiTheme="minorHAnsi" w:hAnsiTheme="minorHAnsi" w:cstheme="minorHAnsi"/>
-          <w:i w:val="0"/>
-        </w:rPr>
         <w:tab/>
       </w:r>
-      <w:hyperlink r:id="rId31" w:history="1">
+      <w:hyperlink r:id="rId34" w:history="1">
         <w:r>
           <w:rPr>
             <w:rStyle w:val="Hyperlink"/>
@@ -9334,7 +8359,7 @@
           </w:rPr>
           <w:t xml:space="preserve">Ecovent Systems Inc. (n.d.). Ecovent. Retrieved from </w:t>
         </w:r>
-        <w:hyperlink r:id="rId32" w:history="1">
+        <w:hyperlink r:id="rId35" w:history="1">
           <w:r>
             <w:rPr>
               <w:rStyle w:val="Hyperlink"/>
@@ -9376,7 +8401,7 @@
         </w:rPr>
         <w:t xml:space="preserve"> </w:t>
       </w:r>
-      <w:hyperlink r:id="rId33" w:history="1">
+      <w:hyperlink r:id="rId36" w:history="1">
         <w:r>
           <w:rPr>
             <w:rStyle w:val="Hyperlink"/>
@@ -9411,45 +8436,29 @@
           <w:rFonts w:asciiTheme="minorHAnsi" w:hAnsiTheme="minorHAnsi" w:cstheme="minorHAnsi"/>
           <w:i w:val="0"/>
         </w:rPr>
-        <w:t>Wordpress.org. (</w:t>
-      </w:r>
-      <w:proofErr w:type="spellStart"/>
+        <w:t xml:space="preserve">Wordpress.org. (n.d). </w:t>
+      </w:r>
       <w:r>
         <w:rPr>
           <w:rFonts w:asciiTheme="minorHAnsi" w:hAnsiTheme="minorHAnsi" w:cstheme="minorHAnsi"/>
-          <w:i w:val="0"/>
-        </w:rPr>
-        <w:t>n.d</w:t>
-      </w:r>
-      <w:proofErr w:type="spellEnd"/>
+        </w:rPr>
+        <w:t>WordPress APIs &lt;&lt; WordPress Codex</w:t>
+      </w:r>
       <w:r>
         <w:rPr>
           <w:rFonts w:asciiTheme="minorHAnsi" w:hAnsiTheme="minorHAnsi" w:cstheme="minorHAnsi"/>
           <w:i w:val="0"/>
         </w:rPr>
-        <w:t xml:space="preserve">). </w:t>
+        <w:t>. Retrieved from</w:t>
       </w:r>
       <w:r>
         <w:rPr>
           <w:rFonts w:asciiTheme="minorHAnsi" w:hAnsiTheme="minorHAnsi" w:cstheme="minorHAnsi"/>
-        </w:rPr>
-        <w:t>WordPress APIs &lt;&lt; WordPress Codex</w:t>
-      </w:r>
-      <w:r>
-        <w:rPr>
-          <w:rFonts w:asciiTheme="minorHAnsi" w:hAnsiTheme="minorHAnsi" w:cstheme="minorHAnsi"/>
-          <w:i w:val="0"/>
-        </w:rPr>
-        <w:t>. Retrieved from</w:t>
-      </w:r>
-      <w:r>
-        <w:rPr>
-          <w:rFonts w:asciiTheme="minorHAnsi" w:hAnsiTheme="minorHAnsi" w:cstheme="minorHAnsi"/>
           <w:i w:val="0"/>
         </w:rPr>
         <w:tab/>
       </w:r>
-      <w:hyperlink r:id="rId34" w:history="1">
+      <w:hyperlink r:id="rId37" w:history="1">
         <w:r>
           <w:rPr>
             <w:rStyle w:val="Hyperlink"/>
@@ -9497,7 +8506,7 @@
         <w:pStyle w:val="Heading1"/>
         <w:spacing w:line="480" w:lineRule="auto"/>
         <w:sectPr>
-          <w:headerReference w:type="first" r:id="rId35"/>
+          <w:headerReference w:type="first" r:id="rId38"/>
           <w:type w:val="oddPage"/>
           <w:pgSz w:w="12240" w:h="15840"/>
           <w:pgMar w:top="1440" w:right="1440" w:bottom="1440" w:left="1440" w:header="720" w:footer="720" w:gutter="0"/>
@@ -9584,7 +8593,6 @@
           <w:i w:val="0"/>
         </w:rPr>
       </w:pPr>
-      <w:proofErr w:type="spellStart"/>
       <w:r>
         <w:rPr>
           <w:rFonts w:asciiTheme="minorHAnsi" w:hAnsiTheme="minorHAnsi" w:cstheme="minorHAnsi"/>
@@ -9593,7 +8601,6 @@
         </w:rPr>
         <w:t>Github</w:t>
       </w:r>
-      <w:proofErr w:type="spellEnd"/>
       <w:r>
         <w:rPr>
           <w:rFonts w:asciiTheme="minorHAnsi" w:hAnsiTheme="minorHAnsi" w:cstheme="minorHAnsi"/>
@@ -9791,7 +8798,7 @@
           <w:rPr>
             <w:noProof/>
           </w:rPr>
-          <w:t>20</w:t>
+          <w:t>18</w:t>
         </w:r>
         <w:r>
           <w:rPr>
@@ -9915,7 +8922,7 @@
           <w:rPr>
             <w:noProof/>
           </w:rPr>
-          <w:t>23</w:t>
+          <w:t>21</w:t>
         </w:r>
         <w:r>
           <w:rPr>
@@ -10619,6 +9626,232 @@
     </w:lvl>
   </w:abstractNum>
   <w:abstractNum w:abstractNumId="2">
+    <w:nsid w:val="14361CEE"/>
+    <w:multiLevelType w:val="multilevel"/>
+    <w:tmpl w:val="2CE835CC"/>
+    <w:lvl w:ilvl="0">
+      <w:start w:val="3"/>
+      <w:numFmt w:val="decimal"/>
+      <w:lvlText w:val="%1"/>
+      <w:lvlJc w:val="left"/>
+      <w:pPr>
+        <w:ind w:left="885" w:hanging="885"/>
+      </w:pPr>
+      <w:rPr>
+        <w:rFonts w:hint="default"/>
+      </w:rPr>
+    </w:lvl>
+    <w:lvl w:ilvl="1">
+      <w:start w:val="2"/>
+      <w:numFmt w:val="decimal"/>
+      <w:lvlText w:val="%1.%2"/>
+      <w:lvlJc w:val="left"/>
+      <w:pPr>
+        <w:ind w:left="885" w:hanging="885"/>
+      </w:pPr>
+      <w:rPr>
+        <w:rFonts w:hint="default"/>
+      </w:rPr>
+    </w:lvl>
+    <w:lvl w:ilvl="2">
+      <w:start w:val="2"/>
+      <w:numFmt w:val="decimal"/>
+      <w:lvlText w:val="%1.%2.%3"/>
+      <w:lvlJc w:val="left"/>
+      <w:pPr>
+        <w:ind w:left="885" w:hanging="885"/>
+      </w:pPr>
+      <w:rPr>
+        <w:rFonts w:hint="default"/>
+      </w:rPr>
+    </w:lvl>
+    <w:lvl w:ilvl="3">
+      <w:start w:val="3"/>
+      <w:numFmt w:val="decimal"/>
+      <w:lvlText w:val="%1.%2.%3.%4"/>
+      <w:lvlJc w:val="left"/>
+      <w:pPr>
+        <w:ind w:left="885" w:hanging="885"/>
+      </w:pPr>
+      <w:rPr>
+        <w:rFonts w:hint="default"/>
+      </w:rPr>
+    </w:lvl>
+    <w:lvl w:ilvl="4">
+      <w:start w:val="1"/>
+      <w:numFmt w:val="decimal"/>
+      <w:lvlText w:val="%1.%2.%3.%4.%5"/>
+      <w:lvlJc w:val="left"/>
+      <w:pPr>
+        <w:ind w:left="1080" w:hanging="1080"/>
+      </w:pPr>
+      <w:rPr>
+        <w:rFonts w:hint="default"/>
+      </w:rPr>
+    </w:lvl>
+    <w:lvl w:ilvl="5">
+      <w:start w:val="1"/>
+      <w:numFmt w:val="decimal"/>
+      <w:lvlText w:val="%1.%2.%3.%4.%5.%6"/>
+      <w:lvlJc w:val="left"/>
+      <w:pPr>
+        <w:ind w:left="1080" w:hanging="1080"/>
+      </w:pPr>
+      <w:rPr>
+        <w:rFonts w:hint="default"/>
+      </w:rPr>
+    </w:lvl>
+    <w:lvl w:ilvl="6">
+      <w:start w:val="1"/>
+      <w:numFmt w:val="decimal"/>
+      <w:lvlText w:val="%1.%2.%3.%4.%5.%6.%7"/>
+      <w:lvlJc w:val="left"/>
+      <w:pPr>
+        <w:ind w:left="1440" w:hanging="1440"/>
+      </w:pPr>
+      <w:rPr>
+        <w:rFonts w:hint="default"/>
+      </w:rPr>
+    </w:lvl>
+    <w:lvl w:ilvl="7">
+      <w:start w:val="1"/>
+      <w:numFmt w:val="decimal"/>
+      <w:lvlText w:val="%1.%2.%3.%4.%5.%6.%7.%8"/>
+      <w:lvlJc w:val="left"/>
+      <w:pPr>
+        <w:ind w:left="1440" w:hanging="1440"/>
+      </w:pPr>
+      <w:rPr>
+        <w:rFonts w:hint="default"/>
+      </w:rPr>
+    </w:lvl>
+    <w:lvl w:ilvl="8">
+      <w:start w:val="1"/>
+      <w:numFmt w:val="decimal"/>
+      <w:lvlText w:val="%1.%2.%3.%4.%5.%6.%7.%8.%9"/>
+      <w:lvlJc w:val="left"/>
+      <w:pPr>
+        <w:ind w:left="1800" w:hanging="1800"/>
+      </w:pPr>
+      <w:rPr>
+        <w:rFonts w:hint="default"/>
+      </w:rPr>
+    </w:lvl>
+  </w:abstractNum>
+  <w:abstractNum w:abstractNumId="3">
+    <w:nsid w:val="26490A11"/>
+    <w:multiLevelType w:val="hybridMultilevel"/>
+    <w:tmpl w:val="2AB6051C"/>
+    <w:lvl w:ilvl="0" w:tplc="9C60B550">
+      <w:start w:val="3"/>
+      <w:numFmt w:val="bullet"/>
+      <w:lvlText w:val=""/>
+      <w:lvlJc w:val="left"/>
+      <w:pPr>
+        <w:ind w:left="720" w:hanging="360"/>
+      </w:pPr>
+      <w:rPr>
+        <w:rFonts w:ascii="Wingdings" w:eastAsiaTheme="minorHAnsi" w:hAnsi="Wingdings" w:cstheme="minorBidi" w:hint="default"/>
+      </w:rPr>
+    </w:lvl>
+    <w:lvl w:ilvl="1" w:tplc="10090003" w:tentative="1">
+      <w:start w:val="1"/>
+      <w:numFmt w:val="bullet"/>
+      <w:lvlText w:val="o"/>
+      <w:lvlJc w:val="left"/>
+      <w:pPr>
+        <w:ind w:left="1440" w:hanging="360"/>
+      </w:pPr>
+      <w:rPr>
+        <w:rFonts w:ascii="Courier New" w:hAnsi="Courier New" w:cs="Courier New" w:hint="default"/>
+      </w:rPr>
+    </w:lvl>
+    <w:lvl w:ilvl="2" w:tplc="10090005" w:tentative="1">
+      <w:start w:val="1"/>
+      <w:numFmt w:val="bullet"/>
+      <w:lvlText w:val=""/>
+      <w:lvlJc w:val="left"/>
+      <w:pPr>
+        <w:ind w:left="2160" w:hanging="360"/>
+      </w:pPr>
+      <w:rPr>
+        <w:rFonts w:ascii="Wingdings" w:hAnsi="Wingdings" w:hint="default"/>
+      </w:rPr>
+    </w:lvl>
+    <w:lvl w:ilvl="3" w:tplc="10090001" w:tentative="1">
+      <w:start w:val="1"/>
+      <w:numFmt w:val="bullet"/>
+      <w:lvlText w:val=""/>
+      <w:lvlJc w:val="left"/>
+      <w:pPr>
+        <w:ind w:left="2880" w:hanging="360"/>
+      </w:pPr>
+      <w:rPr>
+        <w:rFonts w:ascii="Symbol" w:hAnsi="Symbol" w:hint="default"/>
+      </w:rPr>
+    </w:lvl>
+    <w:lvl w:ilvl="4" w:tplc="10090003" w:tentative="1">
+      <w:start w:val="1"/>
+      <w:numFmt w:val="bullet"/>
+      <w:lvlText w:val="o"/>
+      <w:lvlJc w:val="left"/>
+      <w:pPr>
+        <w:ind w:left="3600" w:hanging="360"/>
+      </w:pPr>
+      <w:rPr>
+        <w:rFonts w:ascii="Courier New" w:hAnsi="Courier New" w:cs="Courier New" w:hint="default"/>
+      </w:rPr>
+    </w:lvl>
+    <w:lvl w:ilvl="5" w:tplc="10090005" w:tentative="1">
+      <w:start w:val="1"/>
+      <w:numFmt w:val="bullet"/>
+      <w:lvlText w:val=""/>
+      <w:lvlJc w:val="left"/>
+      <w:pPr>
+        <w:ind w:left="4320" w:hanging="360"/>
+      </w:pPr>
+      <w:rPr>
+        <w:rFonts w:ascii="Wingdings" w:hAnsi="Wingdings" w:hint="default"/>
+      </w:rPr>
+    </w:lvl>
+    <w:lvl w:ilvl="6" w:tplc="10090001" w:tentative="1">
+      <w:start w:val="1"/>
+      <w:numFmt w:val="bullet"/>
+      <w:lvlText w:val=""/>
+      <w:lvlJc w:val="left"/>
+      <w:pPr>
+        <w:ind w:left="5040" w:hanging="360"/>
+      </w:pPr>
+      <w:rPr>
+        <w:rFonts w:ascii="Symbol" w:hAnsi="Symbol" w:hint="default"/>
+      </w:rPr>
+    </w:lvl>
+    <w:lvl w:ilvl="7" w:tplc="10090003" w:tentative="1">
+      <w:start w:val="1"/>
+      <w:numFmt w:val="bullet"/>
+      <w:lvlText w:val="o"/>
+      <w:lvlJc w:val="left"/>
+      <w:pPr>
+        <w:ind w:left="5760" w:hanging="360"/>
+      </w:pPr>
+      <w:rPr>
+        <w:rFonts w:ascii="Courier New" w:hAnsi="Courier New" w:cs="Courier New" w:hint="default"/>
+      </w:rPr>
+    </w:lvl>
+    <w:lvl w:ilvl="8" w:tplc="10090005" w:tentative="1">
+      <w:start w:val="1"/>
+      <w:numFmt w:val="bullet"/>
+      <w:lvlText w:val=""/>
+      <w:lvlJc w:val="left"/>
+      <w:pPr>
+        <w:ind w:left="6480" w:hanging="360"/>
+      </w:pPr>
+      <w:rPr>
+        <w:rFonts w:ascii="Wingdings" w:hAnsi="Wingdings" w:hint="default"/>
+      </w:rPr>
+    </w:lvl>
+  </w:abstractNum>
+  <w:abstractNum w:abstractNumId="4">
     <w:nsid w:val="35844421"/>
     <w:multiLevelType w:val="multilevel"/>
     <w:tmpl w:val="B60C58B6"/>
@@ -10731,7 +9964,120 @@
       </w:pPr>
     </w:lvl>
   </w:abstractNum>
-  <w:abstractNum w:abstractNumId="3">
+  <w:abstractNum w:abstractNumId="5">
+    <w:nsid w:val="43490921"/>
+    <w:multiLevelType w:val="hybridMultilevel"/>
+    <w:tmpl w:val="C6E02978"/>
+    <w:lvl w:ilvl="0" w:tplc="9DAC5224">
+      <w:start w:val="3"/>
+      <w:numFmt w:val="bullet"/>
+      <w:lvlText w:val=""/>
+      <w:lvlJc w:val="left"/>
+      <w:pPr>
+        <w:ind w:left="720" w:hanging="360"/>
+      </w:pPr>
+      <w:rPr>
+        <w:rFonts w:ascii="Wingdings" w:eastAsiaTheme="minorHAnsi" w:hAnsi="Wingdings" w:cstheme="minorBidi" w:hint="default"/>
+      </w:rPr>
+    </w:lvl>
+    <w:lvl w:ilvl="1" w:tplc="10090003" w:tentative="1">
+      <w:start w:val="1"/>
+      <w:numFmt w:val="bullet"/>
+      <w:lvlText w:val="o"/>
+      <w:lvlJc w:val="left"/>
+      <w:pPr>
+        <w:ind w:left="1440" w:hanging="360"/>
+      </w:pPr>
+      <w:rPr>
+        <w:rFonts w:ascii="Courier New" w:hAnsi="Courier New" w:cs="Courier New" w:hint="default"/>
+      </w:rPr>
+    </w:lvl>
+    <w:lvl w:ilvl="2" w:tplc="10090005" w:tentative="1">
+      <w:start w:val="1"/>
+      <w:numFmt w:val="bullet"/>
+      <w:lvlText w:val=""/>
+      <w:lvlJc w:val="left"/>
+      <w:pPr>
+        <w:ind w:left="2160" w:hanging="360"/>
+      </w:pPr>
+      <w:rPr>
+        <w:rFonts w:ascii="Wingdings" w:hAnsi="Wingdings" w:hint="default"/>
+      </w:rPr>
+    </w:lvl>
+    <w:lvl w:ilvl="3" w:tplc="10090001" w:tentative="1">
+      <w:start w:val="1"/>
+      <w:numFmt w:val="bullet"/>
+      <w:lvlText w:val=""/>
+      <w:lvlJc w:val="left"/>
+      <w:pPr>
+        <w:ind w:left="2880" w:hanging="360"/>
+      </w:pPr>
+      <w:rPr>
+        <w:rFonts w:ascii="Symbol" w:hAnsi="Symbol" w:hint="default"/>
+      </w:rPr>
+    </w:lvl>
+    <w:lvl w:ilvl="4" w:tplc="10090003" w:tentative="1">
+      <w:start w:val="1"/>
+      <w:numFmt w:val="bullet"/>
+      <w:lvlText w:val="o"/>
+      <w:lvlJc w:val="left"/>
+      <w:pPr>
+        <w:ind w:left="3600" w:hanging="360"/>
+      </w:pPr>
+      <w:rPr>
+        <w:rFonts w:ascii="Courier New" w:hAnsi="Courier New" w:cs="Courier New" w:hint="default"/>
+      </w:rPr>
+    </w:lvl>
+    <w:lvl w:ilvl="5" w:tplc="10090005" w:tentative="1">
+      <w:start w:val="1"/>
+      <w:numFmt w:val="bullet"/>
+      <w:lvlText w:val=""/>
+      <w:lvlJc w:val="left"/>
+      <w:pPr>
+        <w:ind w:left="4320" w:hanging="360"/>
+      </w:pPr>
+      <w:rPr>
+        <w:rFonts w:ascii="Wingdings" w:hAnsi="Wingdings" w:hint="default"/>
+      </w:rPr>
+    </w:lvl>
+    <w:lvl w:ilvl="6" w:tplc="10090001" w:tentative="1">
+      <w:start w:val="1"/>
+      <w:numFmt w:val="bullet"/>
+      <w:lvlText w:val=""/>
+      <w:lvlJc w:val="left"/>
+      <w:pPr>
+        <w:ind w:left="5040" w:hanging="360"/>
+      </w:pPr>
+      <w:rPr>
+        <w:rFonts w:ascii="Symbol" w:hAnsi="Symbol" w:hint="default"/>
+      </w:rPr>
+    </w:lvl>
+    <w:lvl w:ilvl="7" w:tplc="10090003" w:tentative="1">
+      <w:start w:val="1"/>
+      <w:numFmt w:val="bullet"/>
+      <w:lvlText w:val="o"/>
+      <w:lvlJc w:val="left"/>
+      <w:pPr>
+        <w:ind w:left="5760" w:hanging="360"/>
+      </w:pPr>
+      <w:rPr>
+        <w:rFonts w:ascii="Courier New" w:hAnsi="Courier New" w:cs="Courier New" w:hint="default"/>
+      </w:rPr>
+    </w:lvl>
+    <w:lvl w:ilvl="8" w:tplc="10090005" w:tentative="1">
+      <w:start w:val="1"/>
+      <w:numFmt w:val="bullet"/>
+      <w:lvlText w:val=""/>
+      <w:lvlJc w:val="left"/>
+      <w:pPr>
+        <w:ind w:left="6480" w:hanging="360"/>
+      </w:pPr>
+      <w:rPr>
+        <w:rFonts w:ascii="Wingdings" w:hAnsi="Wingdings" w:hint="default"/>
+      </w:rPr>
+    </w:lvl>
+  </w:abstractNum>
+  <w:abstractNum w:abstractNumId="6">
     <w:nsid w:val="43F4200F"/>
     <w:multiLevelType w:val="hybridMultilevel"/>
     <w:tmpl w:val="F64C7268"/>
@@ -10820,7 +10166,7 @@
       </w:pPr>
     </w:lvl>
   </w:abstractNum>
-  <w:abstractNum w:abstractNumId="4">
+  <w:abstractNum w:abstractNumId="7">
     <w:nsid w:val="5F975D69"/>
     <w:multiLevelType w:val="multilevel"/>
     <w:tmpl w:val="B81CB322"/>
@@ -10933,7 +10279,7 @@
       </w:pPr>
     </w:lvl>
   </w:abstractNum>
-  <w:abstractNum w:abstractNumId="5">
+  <w:abstractNum w:abstractNumId="8">
     <w:nsid w:val="7EA1317F"/>
     <w:multiLevelType w:val="hybridMultilevel"/>
     <w:tmpl w:val="D4404016"/>
@@ -11029,15 +10375,24 @@
     <w:abstractNumId w:val="1"/>
   </w:num>
   <w:num w:numId="3">
+    <w:abstractNumId w:val="6"/>
+  </w:num>
+  <w:num w:numId="4">
+    <w:abstractNumId w:val="8"/>
+  </w:num>
+  <w:num w:numId="5">
+    <w:abstractNumId w:val="7"/>
+  </w:num>
+  <w:num w:numId="6">
+    <w:abstractNumId w:val="4"/>
+  </w:num>
+  <w:num w:numId="7">
+    <w:abstractNumId w:val="5"/>
+  </w:num>
+  <w:num w:numId="8">
     <w:abstractNumId w:val="3"/>
   </w:num>
-  <w:num w:numId="4">
-    <w:abstractNumId w:val="5"/>
-  </w:num>
-  <w:num w:numId="5">
-    <w:abstractNumId w:val="4"/>
-  </w:num>
-  <w:num w:numId="6">
+  <w:num w:numId="9">
     <w:abstractNumId w:val="2"/>
   </w:num>
 </w:numbering>
@@ -11556,7 +10911,6 @@
     <w:name w:val="Normal (Web)"/>
     <w:basedOn w:val="Normal"/>
     <w:uiPriority w:val="99"/>
-    <w:semiHidden/>
     <w:unhideWhenUsed/>
     <w:rsid w:val="00AD7ECC"/>
     <w:pPr>
@@ -12085,7 +11439,6 @@
     <w:name w:val="Normal (Web)"/>
     <w:basedOn w:val="Normal"/>
     <w:uiPriority w:val="99"/>
-    <w:semiHidden/>
     <w:unhideWhenUsed/>
     <w:rsid w:val="00AD7ECC"/>
     <w:pPr>
@@ -12131,38 +11484,6 @@
               <w:szCs w:val="24"/>
             </w:rPr>
             <w:t>[Company name]</w:t>
-          </w:r>
-        </w:p>
-      </w:docPartBody>
-    </w:docPart>
-    <w:docPart>
-      <w:docPartPr>
-        <w:name w:val="ED39DD709729411E99476F9C7E553D60"/>
-        <w:category>
-          <w:name w:val="General"/>
-          <w:gallery w:val="placeholder"/>
-        </w:category>
-        <w:types>
-          <w:type w:val="bbPlcHdr"/>
-        </w:types>
-        <w:behaviors>
-          <w:behavior w:val="content"/>
-        </w:behaviors>
-        <w:guid w:val="{12F4D26D-CD1C-47B8-BACE-ECC07118D225}"/>
-      </w:docPartPr>
-      <w:docPartBody>
-        <w:p>
-          <w:pPr>
-            <w:pStyle w:val="ED39DD709729411E99476F9C7E553D60"/>
-          </w:pPr>
-          <w:r>
-            <w:rPr>
-              <w:rFonts w:asciiTheme="majorHAnsi" w:eastAsiaTheme="majorEastAsia" w:hAnsiTheme="majorHAnsi" w:cstheme="majorBidi"/>
-              <w:color w:val="4F81BD" w:themeColor="accent1"/>
-              <w:sz w:val="88"/>
-              <w:szCs w:val="88"/>
-            </w:rPr>
-            <w:t>[Document title]</w:t>
           </w:r>
         </w:p>
       </w:docPartBody>
@@ -12272,6 +11593,7 @@
     <w:rsid w:val="005942A2"/>
     <w:rsid w:val="0072383F"/>
     <w:rsid w:val="00754BBF"/>
+    <w:rsid w:val="00843A34"/>
     <w:rsid w:val="008B54F8"/>
     <w:rsid w:val="008F4AAD"/>
     <w:rsid w:val="009E5227"/>
@@ -12979,7 +12301,7 @@
   <a:extraClrSchemeLst/>
   <a:extLst>
     <a:ext uri="{05A4C25C-085E-4340-85A3-A5531E510DB2}">
-      <thm15:themeFamily xmlns="" xmlns:thm15="http://schemas.microsoft.com/office/thememl/2012/main" name="Office Theme" id="{62F939B6-93AF-4DB8-9C6B-D6C7DFDC589F}" vid="{4A3C46E8-61CC-4603-A589-7422A47A8E4A}"/>
+      <thm15:themeFamily xmlns:thm15="http://schemas.microsoft.com/office/thememl/2012/main" xmlns="" name="Office Theme" id="{62F939B6-93AF-4DB8-9C6B-D6C7DFDC589F}" vid="{4A3C46E8-61CC-4603-A589-7422A47A8E4A}"/>
     </a:ext>
   </a:extLst>
 </a:theme>
@@ -13009,7 +12331,7 @@
 </file>
 
 <file path=customXml/itemProps2.xml><?xml version="1.0" encoding="utf-8"?>
-<ds:datastoreItem xmlns:ds="http://schemas.openxmlformats.org/officeDocument/2006/customXml" ds:itemID="{2BFE6374-08ED-475E-82A0-17A841852331}">
+<ds:datastoreItem xmlns:ds="http://schemas.openxmlformats.org/officeDocument/2006/customXml" ds:itemID="{4D8A2599-526E-43A9-A79D-8DC3D34F49C6}">
   <ds:schemaRefs>
     <ds:schemaRef ds:uri="http://schemas.openxmlformats.org/officeDocument/2006/bibliography"/>
   </ds:schemaRefs>

</xml_diff>